<commit_message>
Sound concept doc completed
Some sounds have options depending on group preference.
</commit_message>
<xml_diff>
--- a/Sound_concept.docx
+++ b/Sound_concept.docx
@@ -2,6 +2,27 @@
 <file path=word/document.xml><?xml version="1.0" encoding="utf-8"?>
 <w:document xmlns:wpc="http://schemas.microsoft.com/office/word/2010/wordprocessingCanvas" xmlns:cx="http://schemas.microsoft.com/office/drawing/2014/chartex" xmlns:cx1="http://schemas.microsoft.com/office/drawing/2015/9/8/chartex" xmlns:cx2="http://schemas.microsoft.com/office/drawing/2015/10/21/chartex" xmlns:cx3="http://schemas.microsoft.com/office/drawing/2016/5/9/chartex" xmlns:cx4="http://schemas.microsoft.com/office/drawing/2016/5/10/chartex" xmlns:cx5="http://schemas.microsoft.com/office/drawing/2016/5/11/chartex" xmlns:cx6="http://schemas.microsoft.com/office/drawing/2016/5/12/chartex" xmlns:cx7="http://schemas.microsoft.com/office/drawing/2016/5/13/chartex" xmlns:cx8="http://schemas.microsoft.com/office/drawing/2016/5/14/chartex" xmlns:mc="http://schemas.openxmlformats.org/markup-compatibility/2006" xmlns:aink="http://schemas.microsoft.com/office/drawing/2016/ink" xmlns:am3d="http://schemas.microsoft.com/office/drawing/2017/model3d" xmlns:o="urn:schemas-microsoft-com:office:office" xmlns:r="http://schemas.openxmlformats.org/officeDocument/2006/relationships" xmlns:m="http://schemas.openxmlformats.org/officeDocument/2006/math" xmlns:v="urn:schemas-microsoft-com:vml" xmlns:wp14="http://schemas.microsoft.com/office/word/2010/wordprocessingDrawing" xmlns:wp="http://schemas.openxmlformats.org/drawingml/2006/wordprocessingDrawing" xmlns:w10="urn:schemas-microsoft-com:office:word" xmlns:w="http://schemas.openxmlformats.org/wordprocessingml/2006/main" xmlns:w14="http://schemas.microsoft.com/office/word/2010/wordml" xmlns:w15="http://schemas.microsoft.com/office/word/2012/wordml" xmlns:w16cid="http://schemas.microsoft.com/office/word/2016/wordml/cid" xmlns:w16se="http://schemas.microsoft.com/office/word/2015/wordml/symex" xmlns:wpg="http://schemas.microsoft.com/office/word/2010/wordprocessingGroup" xmlns:wpi="http://schemas.microsoft.com/office/word/2010/wordprocessingInk" xmlns:wne="http://schemas.microsoft.com/office/word/2006/wordml" xmlns:wps="http://schemas.microsoft.com/office/word/2010/wordprocessingShape" mc:Ignorable="w14 w15 w16se w16cid wp14">
   <w:body>
+    <w:p>
+      <w:pPr>
+        <w:pStyle w:val="Heading1"/>
+        <w:rPr>
+          <w:rFonts w:asciiTheme="minorHAnsi" w:hAnsiTheme="minorHAnsi" w:cstheme="minorHAnsi"/>
+        </w:rPr>
+      </w:pPr>
+      <w:r>
+        <w:rPr>
+          <w:rFonts w:asciiTheme="minorHAnsi" w:hAnsiTheme="minorHAnsi" w:cstheme="minorHAnsi"/>
+        </w:rPr>
+        <w:t>Sound Concept Doc – “The Night Watch”</w:t>
+      </w:r>
+    </w:p>
+    <w:p>
+      <w:pPr>
+        <w:rPr>
+          <w:rFonts w:cstheme="minorHAnsi"/>
+        </w:rPr>
+      </w:pPr>
+    </w:p>
     <w:tbl>
       <w:tblPr>
         <w:tblStyle w:val="TableGrid"/>
@@ -9,212 +30,421 @@
         <w:tblLook w:val="04A0" w:firstRow="1" w:lastRow="0" w:firstColumn="1" w:lastColumn="0" w:noHBand="0" w:noVBand="1"/>
       </w:tblPr>
       <w:tblGrid>
-        <w:gridCol w:w="3426"/>
-        <w:gridCol w:w="5584"/>
+        <w:gridCol w:w="2139"/>
+        <w:gridCol w:w="6871"/>
       </w:tblGrid>
       <w:tr>
         <w:tc>
           <w:tcPr>
-            <w:tcW w:w="4505" w:type="dxa"/>
+            <w:tcW w:w="9010" w:type="dxa"/>
+            <w:gridSpan w:val="2"/>
             <w:shd w:val="clear" w:color="auto" w:fill="4472C4" w:themeFill="accent1"/>
           </w:tcPr>
           <w:p>
             <w:pPr>
-              <w:rPr>
+              <w:spacing w:before="60" w:after="60"/>
+              <w:rPr>
+                <w:rFonts w:cstheme="minorHAnsi"/>
                 <w:b/>
                 <w:color w:val="FFFFFF" w:themeColor="background1"/>
-                <w:sz w:val="28"/>
-                <w:szCs w:val="28"/>
-              </w:rPr>
-            </w:pPr>
-            <w:r>
-              <w:rPr>
+              </w:rPr>
+            </w:pPr>
+            <w:r>
+              <w:rPr>
+                <w:rFonts w:cstheme="minorHAnsi"/>
                 <w:b/>
                 <w:color w:val="FFFFFF" w:themeColor="background1"/>
-                <w:sz w:val="28"/>
-                <w:szCs w:val="28"/>
-              </w:rPr>
-              <w:t xml:space="preserve">Opening </w:t>
-            </w:r>
-            <w:r>
-              <w:rPr>
-                <w:b/>
-                <w:color w:val="FFFFFF" w:themeColor="background1"/>
-                <w:sz w:val="28"/>
-                <w:szCs w:val="28"/>
-              </w:rPr>
-              <w:t>Title screen</w:t>
-            </w:r>
-          </w:p>
-        </w:tc>
-        <w:tc>
-          <w:tcPr>
-            <w:tcW w:w="4505" w:type="dxa"/>
-            <w:shd w:val="clear" w:color="auto" w:fill="4472C4" w:themeFill="accent1"/>
-          </w:tcPr>
-          <w:p>
-            <w:pPr>
-              <w:rPr>
-                <w:b/>
-                <w:color w:val="FFFFFF" w:themeColor="background1"/>
-                <w:sz w:val="28"/>
-                <w:szCs w:val="28"/>
-              </w:rPr>
-            </w:pPr>
+              </w:rPr>
+              <w:t>Opening Title screen</w:t>
+            </w:r>
           </w:p>
         </w:tc>
       </w:tr>
       <w:tr>
         <w:tc>
           <w:tcPr>
-            <w:tcW w:w="4505" w:type="dxa"/>
+            <w:tcW w:w="2139" w:type="dxa"/>
           </w:tcPr>
           <w:p>
             <w:pPr>
-              <w:rPr>
-                <w:b/>
-                <w:sz w:val="28"/>
-                <w:szCs w:val="28"/>
-              </w:rPr>
-            </w:pPr>
-            <w:r>
-              <w:rPr>
-                <w:b/>
-                <w:sz w:val="28"/>
-                <w:szCs w:val="28"/>
+              <w:spacing w:before="60" w:after="60"/>
+              <w:rPr>
+                <w:rFonts w:cstheme="minorHAnsi"/>
+                <w:b/>
+              </w:rPr>
+            </w:pPr>
+            <w:r>
+              <w:rPr>
+                <w:rFonts w:cstheme="minorHAnsi"/>
+                <w:b/>
               </w:rPr>
               <w:t>Music</w:t>
+            </w:r>
+          </w:p>
+          <w:p>
+            <w:pPr>
+              <w:spacing w:before="60" w:after="60"/>
+              <w:rPr>
+                <w:rFonts w:cstheme="minorHAnsi"/>
+                <w:b/>
+              </w:rPr>
+            </w:pPr>
+            <w:r>
+              <w:rPr>
+                <w:rFonts w:cstheme="minorHAnsi"/>
+                <w:b/>
+                <w:highlight w:val="yellow"/>
+              </w:rPr>
+              <w:t>options</w:t>
             </w:r>
           </w:p>
         </w:tc>
         <w:tc>
           <w:tcPr>
-            <w:tcW w:w="4505" w:type="dxa"/>
+            <w:tcW w:w="6871" w:type="dxa"/>
           </w:tcPr>
           <w:p>
             <w:pPr>
-              <w:rPr>
-                <w:bCs/>
-                <w:sz w:val="28"/>
-                <w:szCs w:val="28"/>
-              </w:rPr>
-            </w:pPr>
-            <w:r>
-              <w:rPr>
-                <w:bCs/>
-                <w:sz w:val="28"/>
-                <w:szCs w:val="28"/>
+              <w:spacing w:before="60" w:after="60"/>
+              <w:rPr>
+                <w:rFonts w:cstheme="minorHAnsi"/>
+                <w:bCs/>
+              </w:rPr>
+            </w:pPr>
+            <w:r>
+              <w:rPr>
+                <w:rFonts w:cstheme="minorHAnsi"/>
+                <w:bCs/>
               </w:rPr>
               <w:t>Katyusha (source?)</w:t>
             </w:r>
+          </w:p>
+          <w:p>
+            <w:pPr>
+              <w:spacing w:before="60" w:after="60"/>
+              <w:rPr>
+                <w:rFonts w:cstheme="minorHAnsi"/>
+                <w:bCs/>
+              </w:rPr>
+            </w:pPr>
+          </w:p>
+          <w:p>
+            <w:pPr>
+              <w:spacing w:before="60" w:after="60"/>
+              <w:rPr>
+                <w:rFonts w:cstheme="minorHAnsi"/>
+                <w:bCs/>
+              </w:rPr>
+            </w:pPr>
+            <w:r>
+              <w:rPr>
+                <w:rFonts w:cstheme="minorHAnsi"/>
+                <w:bCs/>
+              </w:rPr>
+              <w:t>Darker scary vibe:</w:t>
+            </w:r>
+          </w:p>
+          <w:p>
+            <w:pPr>
+              <w:spacing w:before="60" w:after="60"/>
+              <w:rPr>
+                <w:rFonts w:cstheme="minorHAnsi"/>
+                <w:bCs/>
+              </w:rPr>
+            </w:pPr>
+            <w:hyperlink r:id="rId7" w:history="1">
+              <w:r>
+                <w:rPr>
+                  <w:rStyle w:val="Hyperlink"/>
+                  <w:rFonts w:cstheme="minorHAnsi"/>
+                </w:rPr>
+                <w:t>https://freesound.org/people/GeronimoGeronimo/sounds/338065/</w:t>
+              </w:r>
+            </w:hyperlink>
+          </w:p>
+          <w:p>
+            <w:pPr>
+              <w:spacing w:before="60" w:after="60"/>
+              <w:rPr>
+                <w:rFonts w:cstheme="minorHAnsi"/>
+                <w:bCs/>
+              </w:rPr>
+            </w:pPr>
+          </w:p>
+          <w:p>
+            <w:pPr>
+              <w:spacing w:before="60" w:after="60"/>
+              <w:rPr>
+                <w:rFonts w:cstheme="minorHAnsi"/>
+                <w:bCs/>
+                <w:i/>
+                <w:iCs/>
+              </w:rPr>
+            </w:pPr>
+            <w:r>
+              <w:rPr>
+                <w:rFonts w:cstheme="minorHAnsi"/>
+                <w:bCs/>
+                <w:i/>
+                <w:iCs/>
+              </w:rPr>
+              <w:t>(</w:t>
+            </w:r>
+            <w:r>
+              <w:rPr>
+                <w:rFonts w:cstheme="minorHAnsi"/>
+                <w:bCs/>
+                <w:i/>
+                <w:iCs/>
+              </w:rPr>
+              <w:t>lazy, kinda sad</w:t>
+            </w:r>
+            <w:r>
+              <w:rPr>
+                <w:rFonts w:cstheme="minorHAnsi"/>
+                <w:bCs/>
+                <w:i/>
+                <w:iCs/>
+              </w:rPr>
+              <w:t>,</w:t>
+            </w:r>
+            <w:r>
+              <w:rPr>
+                <w:rFonts w:cstheme="minorHAnsi"/>
+                <w:bCs/>
+                <w:i/>
+                <w:iCs/>
+              </w:rPr>
+              <w:t xml:space="preserve"> a lift wasted in space</w:t>
+            </w:r>
+            <w:r>
+              <w:rPr>
+                <w:rFonts w:cstheme="minorHAnsi"/>
+                <w:bCs/>
+                <w:i/>
+                <w:iCs/>
+              </w:rPr>
+              <w:t>,</w:t>
+            </w:r>
+            <w:r>
+              <w:rPr>
+                <w:rFonts w:cstheme="minorHAnsi"/>
+                <w:bCs/>
+                <w:i/>
+                <w:iCs/>
+              </w:rPr>
+              <w:t xml:space="preserve"> vibe</w:t>
+            </w:r>
+            <w:r>
+              <w:rPr>
+                <w:rFonts w:cstheme="minorHAnsi"/>
+                <w:bCs/>
+                <w:i/>
+                <w:iCs/>
+              </w:rPr>
+              <w:t>)</w:t>
+            </w:r>
+          </w:p>
+          <w:p>
+            <w:pPr>
+              <w:spacing w:before="60" w:after="60"/>
+              <w:rPr>
+                <w:rFonts w:cstheme="minorHAnsi"/>
+                <w:bCs/>
+              </w:rPr>
+            </w:pPr>
+            <w:r>
+              <w:rPr>
+                <w:rFonts w:cstheme="minorHAnsi"/>
+                <w:bCs/>
+              </w:rPr>
+              <w:t>Kevin MacLeod – Gymnopedie No 1</w:t>
+            </w:r>
+          </w:p>
+          <w:p>
+            <w:pPr>
+              <w:spacing w:before="60" w:after="60"/>
+              <w:rPr>
+                <w:rFonts w:cstheme="minorHAnsi"/>
+                <w:bCs/>
+              </w:rPr>
+            </w:pPr>
+            <w:hyperlink r:id="rId8" w:history="1">
+              <w:r>
+                <w:rPr>
+                  <w:rStyle w:val="Hyperlink"/>
+                  <w:rFonts w:cstheme="minorHAnsi"/>
+                </w:rPr>
+                <w:t>https://incompetech.filmmusic.io/song/3837-gymnopedie-no-1/</w:t>
+              </w:r>
+            </w:hyperlink>
+          </w:p>
+          <w:p>
+            <w:pPr>
+              <w:spacing w:before="60" w:after="60"/>
+              <w:rPr>
+                <w:rFonts w:cstheme="minorHAnsi"/>
+                <w:bCs/>
+              </w:rPr>
+            </w:pPr>
+          </w:p>
+          <w:p>
+            <w:pPr>
+              <w:spacing w:before="60" w:after="60"/>
+              <w:rPr>
+                <w:rFonts w:cstheme="minorHAnsi"/>
+                <w:bCs/>
+                <w:i/>
+                <w:iCs/>
+              </w:rPr>
+            </w:pPr>
+            <w:r>
+              <w:rPr>
+                <w:rFonts w:cstheme="minorHAnsi"/>
+                <w:bCs/>
+                <w:i/>
+                <w:iCs/>
+              </w:rPr>
+              <w:t>(Subtle low key, slightly intense)</w:t>
+            </w:r>
+          </w:p>
+          <w:p>
+            <w:pPr>
+              <w:spacing w:before="60" w:after="60"/>
+              <w:rPr>
+                <w:rFonts w:cstheme="minorHAnsi"/>
+                <w:bCs/>
+              </w:rPr>
+            </w:pPr>
+            <w:r>
+              <w:rPr>
+                <w:rFonts w:cstheme="minorHAnsi"/>
+                <w:bCs/>
+              </w:rPr>
+              <w:t>Kevin MacLeod – Lightless Dawn</w:t>
+            </w:r>
+          </w:p>
+          <w:p>
+            <w:pPr>
+              <w:spacing w:before="60" w:after="60"/>
+              <w:rPr>
+                <w:rFonts w:cstheme="minorHAnsi"/>
+                <w:bCs/>
+              </w:rPr>
+            </w:pPr>
+            <w:hyperlink r:id="rId9" w:history="1">
+              <w:r>
+                <w:rPr>
+                  <w:rStyle w:val="Hyperlink"/>
+                </w:rPr>
+                <w:t>https://incompetech.filmmusic.io/song/3982-lightless-dawn/</w:t>
+              </w:r>
+            </w:hyperlink>
+          </w:p>
+          <w:p>
+            <w:pPr>
+              <w:spacing w:before="60" w:after="60"/>
+              <w:rPr>
+                <w:rFonts w:cstheme="minorHAnsi"/>
+                <w:bCs/>
+              </w:rPr>
+            </w:pPr>
           </w:p>
         </w:tc>
       </w:tr>
       <w:tr>
         <w:tc>
           <w:tcPr>
-            <w:tcW w:w="4505" w:type="dxa"/>
+            <w:tcW w:w="2139" w:type="dxa"/>
           </w:tcPr>
           <w:p>
             <w:pPr>
-              <w:rPr>
-                <w:b/>
-                <w:sz w:val="28"/>
-                <w:szCs w:val="28"/>
-              </w:rPr>
-            </w:pPr>
-            <w:r>
-              <w:rPr>
-                <w:b/>
-                <w:sz w:val="28"/>
-                <w:szCs w:val="28"/>
+              <w:spacing w:before="60" w:after="60"/>
+              <w:rPr>
+                <w:rFonts w:cstheme="minorHAnsi"/>
+                <w:b/>
+              </w:rPr>
+            </w:pPr>
+            <w:r>
+              <w:rPr>
+                <w:rFonts w:cstheme="minorHAnsi"/>
+                <w:b/>
               </w:rPr>
               <w:t>SFX</w:t>
+            </w:r>
+          </w:p>
+          <w:p>
+            <w:pPr>
+              <w:spacing w:before="60" w:after="60"/>
+              <w:rPr>
+                <w:rFonts w:cstheme="minorHAnsi"/>
+                <w:b/>
+              </w:rPr>
+            </w:pPr>
+            <w:r>
+              <w:rPr>
+                <w:rFonts w:cstheme="minorHAnsi"/>
+                <w:b/>
+              </w:rPr>
+              <w:t>Up/down/select</w:t>
             </w:r>
           </w:p>
         </w:tc>
         <w:tc>
           <w:tcPr>
-            <w:tcW w:w="4505" w:type="dxa"/>
+            <w:tcW w:w="6871" w:type="dxa"/>
           </w:tcPr>
           <w:p>
             <w:pPr>
-              <w:rPr>
-                <w:bCs/>
-                <w:sz w:val="28"/>
-                <w:szCs w:val="28"/>
-              </w:rPr>
-            </w:pPr>
-            <w:r>
-              <w:rPr>
-                <w:b/>
-                <w:sz w:val="28"/>
-                <w:szCs w:val="28"/>
-              </w:rPr>
-              <w:t xml:space="preserve">Up/down selecting </w:t>
-            </w:r>
-            <w:r>
-              <w:rPr>
-                <w:b/>
-                <w:sz w:val="28"/>
-                <w:szCs w:val="28"/>
-              </w:rPr>
-              <w:t>–</w:t>
-            </w:r>
-            <w:r>
-              <w:rPr>
-                <w:b/>
-                <w:sz w:val="28"/>
-                <w:szCs w:val="28"/>
-              </w:rPr>
-              <w:t xml:space="preserve"> </w:t>
-            </w:r>
-            <w:r>
-              <w:rPr>
-                <w:b/>
-                <w:sz w:val="28"/>
-                <w:szCs w:val="28"/>
+              <w:spacing w:before="60" w:after="60"/>
+              <w:rPr>
+                <w:rFonts w:cstheme="minorHAnsi"/>
+                <w:bCs/>
+              </w:rPr>
+            </w:pPr>
+            <w:r>
+              <w:rPr>
+                <w:rFonts w:cstheme="minorHAnsi"/>
+                <w:b/>
               </w:rPr>
               <w:t>‘</w:t>
             </w:r>
             <w:r>
               <w:rPr>
-                <w:bCs/>
-                <w:sz w:val="28"/>
-                <w:szCs w:val="28"/>
-              </w:rPr>
-              <w:t>Rollover 6</w:t>
-            </w:r>
-            <w:r>
-              <w:rPr>
-                <w:bCs/>
-                <w:sz w:val="28"/>
-                <w:szCs w:val="28"/>
-              </w:rPr>
-              <w:t xml:space="preserve">’ </w:t>
-            </w:r>
-            <w:r>
-              <w:rPr>
-                <w:bCs/>
-                <w:sz w:val="28"/>
-                <w:szCs w:val="28"/>
-              </w:rPr>
-              <w:t>(from the Kenny UI audio pack)</w:t>
-            </w:r>
-            <w:r>
-              <w:rPr>
-                <w:bCs/>
-                <w:sz w:val="28"/>
-                <w:szCs w:val="28"/>
-              </w:rPr>
-              <w:t>.</w:t>
-            </w:r>
-          </w:p>
-          <w:p>
-            <w:hyperlink r:id="rId5" w:history="1">
+                <w:rFonts w:cstheme="minorHAnsi"/>
+                <w:bCs/>
+              </w:rPr>
+              <w:t xml:space="preserve">Rollover 6’ </w:t>
+            </w:r>
+          </w:p>
+          <w:p>
+            <w:pPr>
+              <w:spacing w:before="60" w:after="60"/>
+              <w:rPr>
+                <w:rFonts w:cstheme="minorHAnsi"/>
+                <w:bCs/>
+              </w:rPr>
+            </w:pPr>
+            <w:r>
+              <w:rPr>
+                <w:rFonts w:cstheme="minorHAnsi"/>
+                <w:bCs/>
+              </w:rPr>
+              <w:t>(from the Kenny UI audio pack).</w:t>
+            </w:r>
+          </w:p>
+          <w:p>
+            <w:pPr>
+              <w:spacing w:before="60" w:after="60"/>
+              <w:rPr>
+                <w:rFonts w:cstheme="minorHAnsi"/>
+              </w:rPr>
+            </w:pPr>
+            <w:hyperlink r:id="rId10" w:history="1">
               <w:r>
                 <w:rPr>
                   <w:rStyle w:val="Hyperlink"/>
+                  <w:rFonts w:cstheme="minorHAnsi"/>
                 </w:rPr>
                 <w:t>https://kenney.nl/assets/ui-audio</w:t>
               </w:r>
@@ -222,19 +452,10 @@
           </w:p>
           <w:p>
             <w:pPr>
-              <w:rPr>
-                <w:bCs/>
-                <w:sz w:val="28"/>
-                <w:szCs w:val="28"/>
-              </w:rPr>
-            </w:pPr>
-          </w:p>
-          <w:p>
-            <w:pPr>
-              <w:rPr>
-                <w:b/>
-                <w:sz w:val="28"/>
-                <w:szCs w:val="28"/>
+              <w:spacing w:before="60" w:after="60"/>
+              <w:rPr>
+                <w:rFonts w:cstheme="minorHAnsi"/>
+                <w:b/>
               </w:rPr>
             </w:pPr>
           </w:p>
@@ -243,114 +464,107 @@
       <w:tr>
         <w:tc>
           <w:tcPr>
-            <w:tcW w:w="4505" w:type="dxa"/>
+            <w:tcW w:w="2139" w:type="dxa"/>
           </w:tcPr>
           <w:p>
             <w:pPr>
-              <w:rPr>
-                <w:b/>
-                <w:sz w:val="28"/>
-                <w:szCs w:val="28"/>
-              </w:rPr>
-            </w:pPr>
-            <w:r>
-              <w:rPr>
-                <w:b/>
-                <w:sz w:val="28"/>
-                <w:szCs w:val="28"/>
+              <w:spacing w:before="60" w:after="60"/>
+              <w:rPr>
+                <w:rFonts w:cstheme="minorHAnsi"/>
+                <w:b/>
+              </w:rPr>
+            </w:pPr>
+            <w:r>
+              <w:rPr>
+                <w:rFonts w:cstheme="minorHAnsi"/>
+                <w:b/>
               </w:rPr>
               <w:t>SFX</w:t>
+            </w:r>
+          </w:p>
+          <w:p>
+            <w:pPr>
+              <w:spacing w:before="60" w:after="60"/>
+              <w:rPr>
+                <w:rFonts w:cstheme="minorHAnsi"/>
+                <w:b/>
+              </w:rPr>
+            </w:pPr>
+            <w:r>
+              <w:rPr>
+                <w:rFonts w:cstheme="minorHAnsi"/>
+                <w:b/>
+              </w:rPr>
+              <w:t>Confirm</w:t>
             </w:r>
           </w:p>
         </w:tc>
         <w:tc>
           <w:tcPr>
-            <w:tcW w:w="4505" w:type="dxa"/>
+            <w:tcW w:w="6871" w:type="dxa"/>
           </w:tcPr>
           <w:p>
             <w:pPr>
-              <w:rPr>
-                <w:b/>
-                <w:sz w:val="28"/>
-                <w:szCs w:val="28"/>
-              </w:rPr>
-            </w:pPr>
-            <w:r>
-              <w:rPr>
-                <w:b/>
-                <w:sz w:val="28"/>
-                <w:szCs w:val="28"/>
-              </w:rPr>
-              <w:t xml:space="preserve">Confirm </w:t>
-            </w:r>
-            <w:r>
-              <w:rPr>
-                <w:b/>
-                <w:sz w:val="28"/>
-                <w:szCs w:val="28"/>
-              </w:rPr>
-              <w:t>–</w:t>
-            </w:r>
-            <w:r>
-              <w:rPr>
-                <w:b/>
-                <w:sz w:val="28"/>
-                <w:szCs w:val="28"/>
-              </w:rPr>
-              <w:t xml:space="preserve"> </w:t>
-            </w:r>
-            <w:r>
-              <w:rPr>
-                <w:b/>
-                <w:sz w:val="28"/>
-                <w:szCs w:val="28"/>
-              </w:rPr>
-              <w:t xml:space="preserve">‘click 3’ </w:t>
-            </w:r>
-          </w:p>
-          <w:p>
-            <w:pPr>
-              <w:rPr>
-                <w:bCs/>
-                <w:sz w:val="28"/>
-                <w:szCs w:val="28"/>
-              </w:rPr>
-            </w:pPr>
-            <w:r>
-              <w:rPr>
-                <w:bCs/>
-                <w:sz w:val="28"/>
-                <w:szCs w:val="28"/>
-              </w:rPr>
-              <w:t>(from the Kenny UI audio pack)</w:t>
-            </w:r>
-            <w:r>
-              <w:rPr>
-                <w:bCs/>
-                <w:sz w:val="28"/>
-                <w:szCs w:val="28"/>
-              </w:rPr>
-              <w:t>.</w:t>
-            </w:r>
-          </w:p>
-          <w:p>
-            <w:hyperlink r:id="rId6" w:history="1">
+              <w:spacing w:before="60" w:after="60"/>
+              <w:rPr>
+                <w:rFonts w:cstheme="minorHAnsi"/>
+                <w:bCs/>
+              </w:rPr>
+            </w:pPr>
+            <w:r>
+              <w:rPr>
+                <w:rFonts w:cstheme="minorHAnsi"/>
+                <w:bCs/>
+              </w:rPr>
+              <w:t>‘</w:t>
+            </w:r>
+            <w:r>
+              <w:rPr>
+                <w:rFonts w:cstheme="minorHAnsi"/>
+                <w:bCs/>
+              </w:rPr>
+              <w:t xml:space="preserve">click 3’ </w:t>
+            </w:r>
+          </w:p>
+          <w:p>
+            <w:pPr>
+              <w:spacing w:before="60" w:after="60"/>
+              <w:rPr>
+                <w:rFonts w:cstheme="minorHAnsi"/>
+                <w:bCs/>
+              </w:rPr>
+            </w:pPr>
+            <w:r>
+              <w:rPr>
+                <w:rFonts w:cstheme="minorHAnsi"/>
+                <w:bCs/>
+              </w:rPr>
+              <w:t>(from the Kenny UI audio pack).</w:t>
+            </w:r>
+          </w:p>
+          <w:p>
+            <w:pPr>
+              <w:spacing w:before="60" w:after="60"/>
+              <w:rPr>
+                <w:rFonts w:cstheme="minorHAnsi"/>
+              </w:rPr>
+            </w:pPr>
+            <w:hyperlink r:id="rId11" w:history="1">
               <w:r>
                 <w:rPr>
                   <w:rStyle w:val="Hyperlink"/>
+                  <w:rFonts w:cstheme="minorHAnsi"/>
                 </w:rPr>
                 <w:t>https://kenney.nl/assets/ui-audio</w:t>
               </w:r>
             </w:hyperlink>
-            <w:bookmarkStart w:id="0" w:name="_GoBack"/>
-            <w:bookmarkEnd w:id="0"/>
-          </w:p>
-          <w:p>
-            <w:pPr>
-              <w:rPr>
-                <w:b/>
-                <w:sz w:val="28"/>
-                <w:szCs w:val="28"/>
+          </w:p>
+          <w:p>
+            <w:pPr>
+              <w:spacing w:before="60" w:after="60"/>
+              <w:rPr>
+                <w:rFonts w:cstheme="minorHAnsi"/>
+                <w:b/>
               </w:rPr>
             </w:pPr>
           </w:p>
@@ -359,103 +573,242 @@
       <w:tr>
         <w:tc>
           <w:tcPr>
-            <w:tcW w:w="4505" w:type="dxa"/>
+            <w:tcW w:w="9010" w:type="dxa"/>
+            <w:gridSpan w:val="2"/>
             <w:shd w:val="clear" w:color="auto" w:fill="4472C4" w:themeFill="accent1"/>
           </w:tcPr>
           <w:p>
             <w:pPr>
-              <w:rPr>
+              <w:spacing w:before="60" w:after="60"/>
+              <w:rPr>
+                <w:rFonts w:cstheme="minorHAnsi"/>
                 <w:b/>
                 <w:color w:val="FFFFFF" w:themeColor="background1"/>
-                <w:sz w:val="28"/>
-                <w:szCs w:val="28"/>
-              </w:rPr>
-            </w:pPr>
-            <w:r>
-              <w:rPr>
+              </w:rPr>
+            </w:pPr>
+            <w:r>
+              <w:rPr>
+                <w:rFonts w:cstheme="minorHAnsi"/>
                 <w:b/>
                 <w:color w:val="FFFFFF" w:themeColor="background1"/>
-                <w:sz w:val="28"/>
-                <w:szCs w:val="28"/>
-              </w:rPr>
-              <w:t>Game opening</w:t>
-            </w:r>
-            <w:r>
-              <w:rPr>
+              </w:rPr>
+              <w:t xml:space="preserve">Game opening – intro </w:t>
+            </w:r>
+            <w:r>
+              <w:rPr>
+                <w:rFonts w:cstheme="minorHAnsi"/>
                 <w:b/>
                 <w:color w:val="FFFFFF" w:themeColor="background1"/>
-                <w:sz w:val="28"/>
-                <w:szCs w:val="28"/>
-              </w:rPr>
-              <w:t xml:space="preserve"> – intro and first screen</w:t>
-            </w:r>
-          </w:p>
-        </w:tc>
-        <w:tc>
-          <w:tcPr>
-            <w:tcW w:w="4505" w:type="dxa"/>
-            <w:shd w:val="clear" w:color="auto" w:fill="4472C4" w:themeFill="accent1"/>
-          </w:tcPr>
-          <w:p>
-            <w:pPr>
-              <w:rPr>
-                <w:b/>
-                <w:color w:val="FFFFFF" w:themeColor="background1"/>
-                <w:sz w:val="28"/>
-                <w:szCs w:val="28"/>
-              </w:rPr>
-            </w:pPr>
+              </w:rPr>
+              <w:t>script and console room</w:t>
+            </w:r>
           </w:p>
         </w:tc>
       </w:tr>
       <w:tr>
         <w:tc>
           <w:tcPr>
-            <w:tcW w:w="4505" w:type="dxa"/>
+            <w:tcW w:w="2139" w:type="dxa"/>
           </w:tcPr>
           <w:p>
             <w:pPr>
-              <w:rPr>
-                <w:b/>
-                <w:sz w:val="28"/>
-                <w:szCs w:val="28"/>
-              </w:rPr>
-            </w:pPr>
-            <w:r>
-              <w:rPr>
-                <w:b/>
-                <w:sz w:val="28"/>
-                <w:szCs w:val="28"/>
+              <w:spacing w:before="60" w:after="60"/>
+              <w:rPr>
+                <w:rFonts w:cstheme="minorHAnsi"/>
+                <w:b/>
+              </w:rPr>
+            </w:pPr>
+            <w:r>
+              <w:rPr>
+                <w:rFonts w:cstheme="minorHAnsi"/>
+                <w:b/>
               </w:rPr>
               <w:t>Back ground music/sound</w:t>
+            </w:r>
+          </w:p>
+          <w:p>
+            <w:pPr>
+              <w:spacing w:before="60" w:after="60"/>
+              <w:rPr>
+                <w:rFonts w:cstheme="minorHAnsi"/>
+                <w:b/>
+              </w:rPr>
+            </w:pPr>
+            <w:r>
+              <w:rPr>
+                <w:rFonts w:cstheme="minorHAnsi"/>
+                <w:b/>
+                <w:highlight w:val="yellow"/>
+              </w:rPr>
+              <w:t>options</w:t>
             </w:r>
           </w:p>
         </w:tc>
         <w:tc>
           <w:tcPr>
-            <w:tcW w:w="4505" w:type="dxa"/>
+            <w:tcW w:w="6871" w:type="dxa"/>
           </w:tcPr>
           <w:p>
-            <w:hyperlink r:id="rId7" w:history="1">
+            <w:pPr>
+              <w:spacing w:before="60" w:after="60"/>
+              <w:rPr>
+                <w:rFonts w:cstheme="minorHAnsi"/>
+              </w:rPr>
+            </w:pPr>
+            <w:r>
+              <w:rPr>
+                <w:rFonts w:cstheme="minorHAnsi"/>
+              </w:rPr>
+              <w:t>‘</w:t>
+            </w:r>
+            <w:r>
+              <w:rPr>
+                <w:rFonts w:cstheme="minorHAnsi"/>
+              </w:rPr>
+              <w:t xml:space="preserve">EngineRoomSteady.wav </w:t>
+            </w:r>
+            <w:r>
+              <w:rPr>
+                <w:rFonts w:cstheme="minorHAnsi"/>
+              </w:rPr>
+              <w:t>‘</w:t>
+            </w:r>
+          </w:p>
+          <w:p>
+            <w:pPr>
+              <w:spacing w:before="60" w:after="60"/>
+              <w:rPr>
+                <w:rFonts w:cstheme="minorHAnsi"/>
+              </w:rPr>
+            </w:pPr>
+            <w:hyperlink r:id="rId12" w:history="1">
               <w:r>
                 <w:rPr>
                   <w:rStyle w:val="Hyperlink"/>
+                  <w:rFonts w:cstheme="minorHAnsi"/>
                 </w:rPr>
-                <w:t>https://freesound.org/people/zimbot/sounds/322054/</w:t>
+                <w:t>https://freesou</w:t>
+              </w:r>
+              <w:r>
+                <w:rPr>
+                  <w:rStyle w:val="Hyperlink"/>
+                  <w:rFonts w:cstheme="minorHAnsi"/>
+                </w:rPr>
+                <w:t>n</w:t>
+              </w:r>
+              <w:r>
+                <w:rPr>
+                  <w:rStyle w:val="Hyperlink"/>
+                  <w:rFonts w:cstheme="minorHAnsi"/>
+                </w:rPr>
+                <w:t>d.org/people/zimbot/sounds/322054/</w:t>
               </w:r>
             </w:hyperlink>
           </w:p>
           <w:p>
-            <w:r>
-              <w:t xml:space="preserve">EngineRoomSteady.wav </w:t>
-            </w:r>
-          </w:p>
-          <w:p>
-            <w:pPr>
-              <w:rPr>
-                <w:b/>
-                <w:sz w:val="28"/>
-                <w:szCs w:val="28"/>
+            <w:pPr>
+              <w:spacing w:before="60" w:after="60"/>
+              <w:rPr>
+                <w:rFonts w:cstheme="minorHAnsi"/>
+                <w:b/>
+              </w:rPr>
+            </w:pPr>
+          </w:p>
+          <w:p>
+            <w:pPr>
+              <w:spacing w:before="60" w:after="60"/>
+              <w:rPr>
+                <w:rFonts w:cstheme="minorHAnsi"/>
+                <w:bCs/>
+              </w:rPr>
+            </w:pPr>
+            <w:r>
+              <w:rPr>
+                <w:rFonts w:cstheme="minorHAnsi"/>
+                <w:bCs/>
+              </w:rPr>
+              <w:t>‘</w:t>
+            </w:r>
+            <w:r>
+              <w:rPr>
+                <w:rFonts w:cstheme="minorHAnsi"/>
+                <w:bCs/>
+              </w:rPr>
+              <w:t>S</w:t>
+            </w:r>
+            <w:r>
+              <w:rPr>
+                <w:rFonts w:cstheme="minorHAnsi"/>
+                <w:bCs/>
+              </w:rPr>
+              <w:t>p</w:t>
+            </w:r>
+            <w:r>
+              <w:rPr>
+                <w:rFonts w:cstheme="minorHAnsi"/>
+                <w:bCs/>
+              </w:rPr>
+              <w:t>ace ship bridge loop</w:t>
+            </w:r>
+            <w:r>
+              <w:rPr>
+                <w:rFonts w:cstheme="minorHAnsi"/>
+                <w:bCs/>
+              </w:rPr>
+              <w:t>’</w:t>
+            </w:r>
+          </w:p>
+          <w:p>
+            <w:pPr>
+              <w:spacing w:before="60" w:after="60"/>
+              <w:rPr>
+                <w:rFonts w:cstheme="minorHAnsi"/>
+              </w:rPr>
+            </w:pPr>
+            <w:hyperlink r:id="rId13" w:history="1">
+              <w:r>
+                <w:rPr>
+                  <w:rStyle w:val="Hyperlink"/>
+                  <w:rFonts w:cstheme="minorHAnsi"/>
+                </w:rPr>
+                <w:t>https://freesound</w:t>
+              </w:r>
+              <w:r>
+                <w:rPr>
+                  <w:rStyle w:val="Hyperlink"/>
+                  <w:rFonts w:cstheme="minorHAnsi"/>
+                </w:rPr>
+                <w:t>.</w:t>
+              </w:r>
+              <w:r>
+                <w:rPr>
+                  <w:rStyle w:val="Hyperlink"/>
+                  <w:rFonts w:cstheme="minorHAnsi"/>
+                </w:rPr>
+                <w:t>or</w:t>
+              </w:r>
+              <w:r>
+                <w:rPr>
+                  <w:rStyle w:val="Hyperlink"/>
+                  <w:rFonts w:cstheme="minorHAnsi"/>
+                </w:rPr>
+                <w:t>g</w:t>
+              </w:r>
+              <w:r>
+                <w:rPr>
+                  <w:rStyle w:val="Hyperlink"/>
+                  <w:rFonts w:cstheme="minorHAnsi"/>
+                </w:rPr>
+                <w:t>/people/kaumodaki/sounds/245773/</w:t>
+              </w:r>
+            </w:hyperlink>
+          </w:p>
+          <w:p>
+            <w:pPr>
+              <w:spacing w:before="60" w:after="60"/>
+              <w:rPr>
+                <w:rFonts w:cstheme="minorHAnsi"/>
+                <w:b/>
               </w:rPr>
             </w:pPr>
           </w:p>
@@ -464,36 +817,115 @@
       <w:tr>
         <w:tc>
           <w:tcPr>
-            <w:tcW w:w="4505" w:type="dxa"/>
+            <w:tcW w:w="2139" w:type="dxa"/>
           </w:tcPr>
           <w:p>
             <w:pPr>
-              <w:rPr>
-                <w:b/>
-                <w:sz w:val="28"/>
-                <w:szCs w:val="28"/>
-              </w:rPr>
-            </w:pPr>
-            <w:r>
-              <w:rPr>
-                <w:b/>
-                <w:sz w:val="28"/>
-                <w:szCs w:val="28"/>
+              <w:spacing w:before="60" w:after="60"/>
+              <w:rPr>
+                <w:rFonts w:cstheme="minorHAnsi"/>
+                <w:b/>
+              </w:rPr>
+            </w:pPr>
+            <w:r>
+              <w:rPr>
+                <w:rFonts w:cstheme="minorHAnsi"/>
+                <w:b/>
+              </w:rPr>
+              <w:t>SFX</w:t>
+            </w:r>
+          </w:p>
+          <w:p>
+            <w:pPr>
+              <w:spacing w:before="60" w:after="60"/>
+              <w:rPr>
+                <w:rFonts w:cstheme="minorHAnsi"/>
+                <w:b/>
+              </w:rPr>
+            </w:pPr>
+            <w:r>
+              <w:rPr>
+                <w:rFonts w:cstheme="minorHAnsi"/>
+                <w:b/>
               </w:rPr>
               <w:t>On mouse click</w:t>
+            </w:r>
+            <w:r>
+              <w:rPr>
+                <w:rFonts w:cstheme="minorHAnsi"/>
+                <w:b/>
+              </w:rPr>
+              <w:t xml:space="preserve"> through dialogue</w:t>
             </w:r>
           </w:p>
         </w:tc>
         <w:tc>
           <w:tcPr>
-            <w:tcW w:w="4505" w:type="dxa"/>
+            <w:tcW w:w="6871" w:type="dxa"/>
           </w:tcPr>
           <w:p>
             <w:pPr>
-              <w:rPr>
-                <w:b/>
-                <w:sz w:val="28"/>
-                <w:szCs w:val="28"/>
+              <w:spacing w:before="60" w:after="60"/>
+              <w:rPr>
+                <w:rFonts w:cstheme="minorHAnsi"/>
+              </w:rPr>
+            </w:pPr>
+            <w:r>
+              <w:rPr>
+                <w:rFonts w:cstheme="minorHAnsi"/>
+              </w:rPr>
+              <w:t>‘</w:t>
+            </w:r>
+            <w:r>
+              <w:rPr>
+                <w:rFonts w:cstheme="minorHAnsi"/>
+              </w:rPr>
+              <w:t>Finger Tap 2_4</w:t>
+            </w:r>
+            <w:r>
+              <w:rPr>
+                <w:rFonts w:cstheme="minorHAnsi"/>
+              </w:rPr>
+              <w:t>’</w:t>
+            </w:r>
+          </w:p>
+          <w:p>
+            <w:pPr>
+              <w:spacing w:before="60" w:after="60"/>
+              <w:rPr>
+                <w:rFonts w:cstheme="minorHAnsi"/>
+              </w:rPr>
+            </w:pPr>
+            <w:hyperlink r:id="rId14" w:history="1">
+              <w:r>
+                <w:rPr>
+                  <w:rStyle w:val="Hyperlink"/>
+                  <w:rFonts w:cstheme="minorHAnsi"/>
+                </w:rPr>
+                <w:t>https://freesound.org/pe</w:t>
+              </w:r>
+              <w:r>
+                <w:rPr>
+                  <w:rStyle w:val="Hyperlink"/>
+                  <w:rFonts w:cstheme="minorHAnsi"/>
+                </w:rPr>
+                <w:t>o</w:t>
+              </w:r>
+              <w:r>
+                <w:rPr>
+                  <w:rStyle w:val="Hyperlink"/>
+                  <w:rFonts w:cstheme="minorHAnsi"/>
+                </w:rPr>
+                <w:t>ple/JanzComposer/sounds/478282/</w:t>
+              </w:r>
+            </w:hyperlink>
+          </w:p>
+          <w:p>
+            <w:pPr>
+              <w:spacing w:before="60" w:after="60"/>
+              <w:rPr>
+                <w:rFonts w:cstheme="minorHAnsi"/>
+                <w:b/>
               </w:rPr>
             </w:pPr>
           </w:p>
@@ -502,28 +934,100 @@
       <w:tr>
         <w:tc>
           <w:tcPr>
-            <w:tcW w:w="4505" w:type="dxa"/>
+            <w:tcW w:w="2139" w:type="dxa"/>
           </w:tcPr>
           <w:p>
             <w:pPr>
-              <w:rPr>
-                <w:b/>
-                <w:sz w:val="28"/>
-                <w:szCs w:val="28"/>
-              </w:rPr>
-            </w:pPr>
+              <w:spacing w:before="60" w:after="60"/>
+              <w:rPr>
+                <w:rFonts w:cstheme="minorHAnsi"/>
+                <w:b/>
+              </w:rPr>
+            </w:pPr>
+            <w:r>
+              <w:rPr>
+                <w:rFonts w:cstheme="minorHAnsi"/>
+                <w:b/>
+              </w:rPr>
+              <w:t>SFX</w:t>
+            </w:r>
+          </w:p>
+          <w:p>
+            <w:pPr>
+              <w:spacing w:before="60" w:after="60"/>
+              <w:rPr>
+                <w:rFonts w:cstheme="minorHAnsi"/>
+                <w:b/>
+              </w:rPr>
+            </w:pPr>
+            <w:r>
+              <w:rPr>
+                <w:rFonts w:cstheme="minorHAnsi"/>
+                <w:b/>
+              </w:rPr>
+              <w:lastRenderedPageBreak/>
+              <w:t xml:space="preserve">On mouse cover in dialogue choice </w:t>
+            </w:r>
+            <w:r>
+              <w:rPr>
+                <w:rFonts w:cstheme="minorHAnsi"/>
+                <w:b/>
+              </w:rPr>
+              <w:t>boxes</w:t>
+            </w:r>
           </w:p>
         </w:tc>
         <w:tc>
           <w:tcPr>
-            <w:tcW w:w="4505" w:type="dxa"/>
+            <w:tcW w:w="6871" w:type="dxa"/>
           </w:tcPr>
           <w:p>
             <w:pPr>
-              <w:rPr>
-                <w:b/>
-                <w:sz w:val="28"/>
-                <w:szCs w:val="28"/>
+              <w:spacing w:before="60" w:after="60"/>
+              <w:rPr>
+                <w:rFonts w:cstheme="minorHAnsi"/>
+                <w:bCs/>
+              </w:rPr>
+            </w:pPr>
+            <w:r>
+              <w:rPr>
+                <w:rFonts w:cstheme="minorHAnsi"/>
+                <w:b/>
+              </w:rPr>
+              <w:lastRenderedPageBreak/>
+              <w:t>‘</w:t>
+            </w:r>
+            <w:r>
+              <w:rPr>
+                <w:rFonts w:cstheme="minorHAnsi"/>
+                <w:bCs/>
+              </w:rPr>
+              <w:t>Rollover 6’ (from the Kenny UI audio pack).</w:t>
+            </w:r>
+          </w:p>
+          <w:p>
+            <w:pPr>
+              <w:spacing w:before="60" w:after="60"/>
+              <w:rPr>
+                <w:rFonts w:cstheme="minorHAnsi"/>
+              </w:rPr>
+            </w:pPr>
+            <w:hyperlink r:id="rId15" w:history="1">
+              <w:r>
+                <w:rPr>
+                  <w:rStyle w:val="Hyperlink"/>
+                  <w:rFonts w:cstheme="minorHAnsi"/>
+                </w:rPr>
+                <w:t>https://kenney.nl/assets/ui-audio</w:t>
+              </w:r>
+            </w:hyperlink>
+          </w:p>
+          <w:p>
+            <w:pPr>
+              <w:spacing w:before="60" w:after="60"/>
+              <w:rPr>
+                <w:rFonts w:cstheme="minorHAnsi"/>
+                <w:b/>
               </w:rPr>
             </w:pPr>
           </w:p>
@@ -532,28 +1036,214 @@
       <w:tr>
         <w:tc>
           <w:tcPr>
-            <w:tcW w:w="4505" w:type="dxa"/>
+            <w:tcW w:w="2139" w:type="dxa"/>
           </w:tcPr>
           <w:p>
             <w:pPr>
-              <w:rPr>
-                <w:b/>
-                <w:sz w:val="28"/>
-                <w:szCs w:val="28"/>
-              </w:rPr>
-            </w:pPr>
+              <w:spacing w:before="60" w:after="60"/>
+              <w:rPr>
+                <w:rFonts w:cstheme="minorHAnsi"/>
+                <w:b/>
+              </w:rPr>
+            </w:pPr>
+            <w:r>
+              <w:rPr>
+                <w:rFonts w:cstheme="minorHAnsi"/>
+                <w:b/>
+              </w:rPr>
+              <w:t>SFX</w:t>
+            </w:r>
+          </w:p>
+          <w:p>
+            <w:pPr>
+              <w:spacing w:before="60" w:after="60"/>
+              <w:rPr>
+                <w:rFonts w:cstheme="minorHAnsi"/>
+                <w:b/>
+              </w:rPr>
+            </w:pPr>
+            <w:r>
+              <w:rPr>
+                <w:rFonts w:cstheme="minorHAnsi"/>
+                <w:b/>
+              </w:rPr>
+              <w:t>After “see? Everythings…”</w:t>
+            </w:r>
+          </w:p>
+          <w:p>
+            <w:pPr>
+              <w:spacing w:before="60" w:after="60"/>
+              <w:rPr>
+                <w:rFonts w:cstheme="minorHAnsi"/>
+                <w:b/>
+              </w:rPr>
+            </w:pPr>
+            <w:r>
+              <w:rPr>
+                <w:rFonts w:cstheme="minorHAnsi"/>
+                <w:b/>
+              </w:rPr>
+              <w:t xml:space="preserve">(Just before Barry starts sliding out of frame after switching the console) </w:t>
+            </w:r>
+          </w:p>
+          <w:p>
+            <w:pPr>
+              <w:spacing w:before="60" w:after="60"/>
+              <w:rPr>
+                <w:rFonts w:cstheme="minorHAnsi"/>
+                <w:b/>
+              </w:rPr>
+            </w:pPr>
+            <w:r>
+              <w:rPr>
+                <w:rFonts w:cstheme="minorHAnsi"/>
+                <w:b/>
+                <w:highlight w:val="yellow"/>
+              </w:rPr>
+              <w:t>options</w:t>
+            </w:r>
           </w:p>
         </w:tc>
         <w:tc>
           <w:tcPr>
-            <w:tcW w:w="4505" w:type="dxa"/>
+            <w:tcW w:w="6871" w:type="dxa"/>
           </w:tcPr>
           <w:p>
             <w:pPr>
-              <w:rPr>
-                <w:b/>
-                <w:sz w:val="28"/>
-                <w:szCs w:val="28"/>
+              <w:spacing w:before="60" w:after="60"/>
+              <w:rPr>
+                <w:rFonts w:cstheme="minorHAnsi"/>
+              </w:rPr>
+            </w:pPr>
+            <w:r>
+              <w:rPr>
+                <w:rFonts w:cstheme="minorHAnsi"/>
+              </w:rPr>
+              <w:t>‘</w:t>
+            </w:r>
+            <w:r>
+              <w:rPr>
+                <w:rFonts w:cstheme="minorHAnsi"/>
+              </w:rPr>
+              <w:t>Windows 3.1 boot</w:t>
+            </w:r>
+            <w:r>
+              <w:rPr>
+                <w:rFonts w:cstheme="minorHAnsi"/>
+              </w:rPr>
+              <w:t>’</w:t>
+            </w:r>
+          </w:p>
+          <w:p>
+            <w:pPr>
+              <w:spacing w:before="60" w:after="60"/>
+              <w:rPr>
+                <w:rFonts w:cstheme="minorHAnsi"/>
+              </w:rPr>
+            </w:pPr>
+            <w:r>
+              <w:rPr>
+                <w:rFonts w:cstheme="minorHAnsi"/>
+              </w:rPr>
+              <w:t>‘</w:t>
+            </w:r>
+            <w:r>
+              <w:rPr>
+                <w:rFonts w:cstheme="minorHAnsi"/>
+                <w:bCs/>
+              </w:rPr>
+              <w:t>Windows 95 boot</w:t>
+            </w:r>
+            <w:r>
+              <w:rPr>
+                <w:rFonts w:cstheme="minorHAnsi"/>
+                <w:bCs/>
+              </w:rPr>
+              <w:t>’</w:t>
+            </w:r>
+          </w:p>
+          <w:p>
+            <w:pPr>
+              <w:spacing w:before="60" w:after="60"/>
+              <w:rPr>
+                <w:rFonts w:cstheme="minorHAnsi"/>
+              </w:rPr>
+            </w:pPr>
+            <w:hyperlink r:id="rId16" w:history="1">
+              <w:r>
+                <w:rPr>
+                  <w:rStyle w:val="Hyperlink"/>
+                  <w:rFonts w:cstheme="minorHAnsi"/>
+                </w:rPr>
+                <w:t>https://www.winhistory.de/more/winstart/winstart.htm.en</w:t>
+              </w:r>
+            </w:hyperlink>
+          </w:p>
+          <w:p>
+            <w:pPr>
+              <w:spacing w:before="60" w:after="60"/>
+              <w:rPr>
+                <w:rFonts w:cstheme="minorHAnsi"/>
+              </w:rPr>
+            </w:pPr>
+          </w:p>
+          <w:p>
+            <w:pPr>
+              <w:spacing w:before="60" w:after="60"/>
+              <w:rPr>
+                <w:rFonts w:cstheme="minorHAnsi"/>
+              </w:rPr>
+            </w:pPr>
+            <w:r>
+              <w:rPr>
+                <w:rFonts w:cstheme="minorHAnsi"/>
+              </w:rPr>
+              <w:t>‘</w:t>
+            </w:r>
+            <w:r>
+              <w:rPr>
+                <w:rFonts w:cstheme="minorHAnsi"/>
+              </w:rPr>
+              <w:t>Error bleep 2</w:t>
+            </w:r>
+            <w:r>
+              <w:rPr>
+                <w:rFonts w:cstheme="minorHAnsi"/>
+              </w:rPr>
+              <w:t>’</w:t>
+            </w:r>
+          </w:p>
+          <w:p>
+            <w:pPr>
+              <w:spacing w:before="60" w:after="60"/>
+              <w:rPr>
+                <w:rFonts w:cstheme="minorHAnsi"/>
+              </w:rPr>
+            </w:pPr>
+            <w:hyperlink r:id="rId17" w:history="1">
+              <w:r>
+                <w:rPr>
+                  <w:rStyle w:val="Hyperlink"/>
+                  <w:rFonts w:cstheme="minorHAnsi"/>
+                </w:rPr>
+                <w:t>https://freesound.org/people/original_sound/sounds/372199/</w:t>
+              </w:r>
+            </w:hyperlink>
+          </w:p>
+          <w:p>
+            <w:pPr>
+              <w:spacing w:before="60" w:after="60"/>
+              <w:rPr>
+                <w:rFonts w:cstheme="minorHAnsi"/>
+              </w:rPr>
+            </w:pPr>
+          </w:p>
+          <w:p>
+            <w:pPr>
+              <w:spacing w:before="60" w:after="60"/>
+              <w:rPr>
+                <w:rFonts w:cstheme="minorHAnsi"/>
+                <w:b/>
               </w:rPr>
             </w:pPr>
           </w:p>
@@ -562,278 +1252,783 @@
       <w:tr>
         <w:tc>
           <w:tcPr>
-            <w:tcW w:w="4505" w:type="dxa"/>
+            <w:tcW w:w="9010" w:type="dxa"/>
+            <w:gridSpan w:val="2"/>
+            <w:shd w:val="clear" w:color="auto" w:fill="4472C4" w:themeFill="accent1"/>
           </w:tcPr>
           <w:p>
             <w:pPr>
-              <w:rPr>
-                <w:b/>
-                <w:sz w:val="28"/>
-                <w:szCs w:val="28"/>
-              </w:rPr>
-            </w:pPr>
-          </w:p>
-        </w:tc>
-        <w:tc>
-          <w:tcPr>
-            <w:tcW w:w="4505" w:type="dxa"/>
-          </w:tcPr>
-          <w:p>
-            <w:pPr>
-              <w:rPr>
-                <w:b/>
-                <w:sz w:val="28"/>
-                <w:szCs w:val="28"/>
-              </w:rPr>
-            </w:pPr>
+              <w:spacing w:before="60" w:after="60"/>
+              <w:rPr>
+                <w:rFonts w:cstheme="minorHAnsi"/>
+                <w:b/>
+                <w:color w:val="FFFFFF" w:themeColor="background1"/>
+              </w:rPr>
+            </w:pPr>
+            <w:r>
+              <w:rPr>
+                <w:rFonts w:cstheme="minorHAnsi"/>
+                <w:b/>
+                <w:color w:val="FFFFFF" w:themeColor="background1"/>
+              </w:rPr>
+              <w:t>Console Mini Game</w:t>
+            </w:r>
           </w:p>
         </w:tc>
       </w:tr>
       <w:tr>
         <w:tc>
           <w:tcPr>
-            <w:tcW w:w="4505" w:type="dxa"/>
+            <w:tcW w:w="2139" w:type="dxa"/>
           </w:tcPr>
           <w:p>
             <w:pPr>
-              <w:rPr>
-                <w:b/>
-                <w:color w:val="FFFFFF" w:themeColor="background1"/>
-                <w:sz w:val="28"/>
-                <w:szCs w:val="28"/>
-              </w:rPr>
-            </w:pPr>
+              <w:spacing w:before="60" w:after="60"/>
+              <w:rPr>
+                <w:rFonts w:cstheme="minorHAnsi"/>
+                <w:b/>
+              </w:rPr>
+            </w:pPr>
+            <w:r>
+              <w:rPr>
+                <w:rFonts w:cstheme="minorHAnsi"/>
+                <w:b/>
+              </w:rPr>
+              <w:t>SFX</w:t>
+            </w:r>
+          </w:p>
+          <w:p>
+            <w:pPr>
+              <w:spacing w:before="60" w:after="60"/>
+              <w:rPr>
+                <w:rFonts w:cstheme="minorHAnsi"/>
+                <w:b/>
+              </w:rPr>
+            </w:pPr>
+            <w:r>
+              <w:rPr>
+                <w:rFonts w:cstheme="minorHAnsi"/>
+                <w:b/>
+              </w:rPr>
+              <w:t>While switching buttons</w:t>
+            </w:r>
           </w:p>
         </w:tc>
         <w:tc>
           <w:tcPr>
-            <w:tcW w:w="4505" w:type="dxa"/>
+            <w:tcW w:w="6871" w:type="dxa"/>
           </w:tcPr>
           <w:p>
             <w:pPr>
-              <w:rPr>
-                <w:b/>
-                <w:color w:val="FFFFFF" w:themeColor="background1"/>
-                <w:sz w:val="28"/>
-                <w:szCs w:val="28"/>
-              </w:rPr>
-            </w:pPr>
+              <w:spacing w:before="60" w:after="60"/>
+              <w:rPr>
+                <w:rFonts w:cstheme="minorHAnsi"/>
+                <w:bCs/>
+              </w:rPr>
+            </w:pPr>
+            <w:r>
+              <w:rPr>
+                <w:rFonts w:cstheme="minorHAnsi"/>
+                <w:bCs/>
+              </w:rPr>
+              <w:t>‘</w:t>
+            </w:r>
+            <w:r>
+              <w:rPr>
+                <w:rFonts w:cstheme="minorHAnsi"/>
+                <w:bCs/>
+              </w:rPr>
+              <w:t>Switch2.ogg</w:t>
+            </w:r>
+            <w:r>
+              <w:rPr>
+                <w:rFonts w:cstheme="minorHAnsi"/>
+                <w:bCs/>
+              </w:rPr>
+              <w:t>’</w:t>
+            </w:r>
+          </w:p>
+          <w:p>
+            <w:pPr>
+              <w:spacing w:before="60" w:after="60"/>
+              <w:rPr>
+                <w:rFonts w:cstheme="minorHAnsi"/>
+                <w:bCs/>
+              </w:rPr>
+            </w:pPr>
+            <w:r>
+              <w:rPr>
+                <w:rFonts w:cstheme="minorHAnsi"/>
+                <w:bCs/>
+              </w:rPr>
+              <w:t>‘</w:t>
+            </w:r>
+            <w:r>
+              <w:rPr>
+                <w:rFonts w:cstheme="minorHAnsi"/>
+                <w:bCs/>
+              </w:rPr>
+              <w:t>Switch4.ogg</w:t>
+            </w:r>
+            <w:r>
+              <w:rPr>
+                <w:rFonts w:cstheme="minorHAnsi"/>
+                <w:bCs/>
+              </w:rPr>
+              <w:t>’</w:t>
+            </w:r>
+          </w:p>
+          <w:p>
+            <w:pPr>
+              <w:spacing w:before="60" w:after="60"/>
+              <w:rPr>
+                <w:rFonts w:cstheme="minorHAnsi"/>
+                <w:bCs/>
+              </w:rPr>
+            </w:pPr>
+            <w:r>
+              <w:rPr>
+                <w:rFonts w:cstheme="minorHAnsi"/>
+                <w:bCs/>
+              </w:rPr>
+              <w:t>‘</w:t>
+            </w:r>
+            <w:r>
+              <w:rPr>
+                <w:rFonts w:cstheme="minorHAnsi"/>
+                <w:bCs/>
+              </w:rPr>
+              <w:t>Switch17.ogg</w:t>
+            </w:r>
+            <w:r>
+              <w:rPr>
+                <w:rFonts w:cstheme="minorHAnsi"/>
+                <w:bCs/>
+              </w:rPr>
+              <w:t>’</w:t>
+            </w:r>
+          </w:p>
+          <w:p>
+            <w:pPr>
+              <w:spacing w:before="60" w:after="60"/>
+              <w:rPr>
+                <w:rFonts w:cstheme="minorHAnsi"/>
+                <w:bCs/>
+              </w:rPr>
+            </w:pPr>
+            <w:r>
+              <w:rPr>
+                <w:rFonts w:cstheme="minorHAnsi"/>
+                <w:bCs/>
+              </w:rPr>
+              <w:t>(from the Kenny UI audio pack).</w:t>
+            </w:r>
+          </w:p>
+          <w:p>
+            <w:pPr>
+              <w:spacing w:before="60" w:after="60"/>
+              <w:rPr>
+                <w:rFonts w:cstheme="minorHAnsi"/>
+              </w:rPr>
+            </w:pPr>
+            <w:hyperlink r:id="rId18" w:history="1">
+              <w:r>
+                <w:rPr>
+                  <w:rStyle w:val="Hyperlink"/>
+                  <w:rFonts w:cstheme="minorHAnsi"/>
+                </w:rPr>
+                <w:t>https://kenney.nl/assets/ui-audio</w:t>
+              </w:r>
+            </w:hyperlink>
+          </w:p>
+          <w:p>
+            <w:pPr>
+              <w:spacing w:before="60" w:after="60"/>
+              <w:rPr>
+                <w:rFonts w:cstheme="minorHAnsi"/>
+                <w:b/>
+              </w:rPr>
+            </w:pPr>
+          </w:p>
+          <w:p>
+            <w:pPr>
+              <w:spacing w:before="60" w:after="60"/>
+              <w:rPr>
+                <w:rFonts w:cstheme="minorHAnsi"/>
+                <w:bCs/>
+              </w:rPr>
+            </w:pPr>
+            <w:r>
+              <w:rPr>
+                <w:rFonts w:cstheme="minorHAnsi"/>
+                <w:bCs/>
+              </w:rPr>
+              <w:t>Note: Many of the switch sounds in the Kenny UI could be appropriate.</w:t>
+            </w:r>
           </w:p>
         </w:tc>
       </w:tr>
       <w:tr>
         <w:tc>
           <w:tcPr>
-            <w:tcW w:w="4505" w:type="dxa"/>
-            <w:shd w:val="clear" w:color="auto" w:fill="4472C4" w:themeFill="accent1"/>
+            <w:tcW w:w="2139" w:type="dxa"/>
           </w:tcPr>
           <w:p>
             <w:pPr>
-              <w:rPr>
-                <w:b/>
-                <w:color w:val="FFFFFF" w:themeColor="background1"/>
-                <w:sz w:val="28"/>
-                <w:szCs w:val="28"/>
-              </w:rPr>
-            </w:pPr>
-            <w:r>
-              <w:rPr>
-                <w:b/>
-                <w:color w:val="FFFFFF" w:themeColor="background1"/>
-                <w:sz w:val="28"/>
-                <w:szCs w:val="28"/>
-              </w:rPr>
-              <w:t>CREDITS</w:t>
+              <w:spacing w:before="60" w:after="60"/>
+              <w:rPr>
+                <w:rFonts w:cstheme="minorHAnsi"/>
+                <w:b/>
+              </w:rPr>
+            </w:pPr>
+            <w:r>
+              <w:rPr>
+                <w:rFonts w:cstheme="minorHAnsi"/>
+                <w:b/>
+              </w:rPr>
+              <w:t xml:space="preserve">Screen </w:t>
+            </w:r>
+            <w:r>
+              <w:rPr>
+                <w:rFonts w:cstheme="minorHAnsi"/>
+                <w:b/>
+              </w:rPr>
+              <w:t>completed (</w:t>
+            </w:r>
+            <w:r>
+              <w:rPr>
+                <w:rFonts w:cstheme="minorHAnsi"/>
+                <w:b/>
+              </w:rPr>
+              <w:t>success)</w:t>
+            </w:r>
+            <w:r>
+              <w:rPr>
+                <w:rFonts w:cstheme="minorHAnsi"/>
+                <w:b/>
+              </w:rPr>
+              <w:t xml:space="preserve"> </w:t>
             </w:r>
           </w:p>
         </w:tc>
         <w:tc>
           <w:tcPr>
-            <w:tcW w:w="4505" w:type="dxa"/>
-            <w:shd w:val="clear" w:color="auto" w:fill="4472C4" w:themeFill="accent1"/>
+            <w:tcW w:w="6871" w:type="dxa"/>
           </w:tcPr>
           <w:p>
             <w:pPr>
-              <w:rPr>
-                <w:b/>
-                <w:color w:val="FFFFFF" w:themeColor="background1"/>
-                <w:sz w:val="28"/>
-                <w:szCs w:val="28"/>
-              </w:rPr>
-            </w:pPr>
+              <w:spacing w:before="60" w:after="60"/>
+              <w:rPr>
+                <w:rFonts w:cstheme="minorHAnsi"/>
+                <w:bCs/>
+              </w:rPr>
+            </w:pPr>
+            <w:r>
+              <w:rPr>
+                <w:rFonts w:cstheme="minorHAnsi"/>
+                <w:bCs/>
+              </w:rPr>
+              <w:t>‘</w:t>
+            </w:r>
+            <w:r>
+              <w:rPr>
+                <w:rFonts w:cstheme="minorHAnsi"/>
+                <w:bCs/>
+              </w:rPr>
+              <w:t>Electro success sound</w:t>
+            </w:r>
+            <w:r>
+              <w:rPr>
+                <w:rFonts w:cstheme="minorHAnsi"/>
+                <w:bCs/>
+              </w:rPr>
+              <w:t>’</w:t>
+            </w:r>
+          </w:p>
+          <w:p>
+            <w:pPr>
+              <w:spacing w:before="60" w:after="60"/>
+              <w:rPr>
+                <w:rFonts w:cstheme="minorHAnsi"/>
+                <w:b/>
+              </w:rPr>
+            </w:pPr>
+            <w:hyperlink r:id="rId19" w:history="1">
+              <w:r>
+                <w:rPr>
+                  <w:rStyle w:val="Hyperlink"/>
+                  <w:rFonts w:cstheme="minorHAnsi"/>
+                </w:rPr>
+                <w:t>https://freesound.org/people/Mativve/sounds/391540/</w:t>
+              </w:r>
+            </w:hyperlink>
           </w:p>
         </w:tc>
       </w:tr>
       <w:tr>
         <w:tc>
           <w:tcPr>
-            <w:tcW w:w="4505" w:type="dxa"/>
+            <w:tcW w:w="2139" w:type="dxa"/>
           </w:tcPr>
           <w:p>
             <w:pPr>
-              <w:rPr>
-                <w:b/>
-                <w:sz w:val="28"/>
-                <w:szCs w:val="28"/>
-              </w:rPr>
-            </w:pPr>
-            <w:r>
-              <w:rPr>
-                <w:b/>
-                <w:sz w:val="28"/>
-                <w:szCs w:val="28"/>
-              </w:rPr>
-              <w:t xml:space="preserve">Music </w:t>
+              <w:spacing w:before="60" w:after="60"/>
+              <w:rPr>
+                <w:rFonts w:cstheme="minorHAnsi"/>
+                <w:b/>
+              </w:rPr>
+            </w:pPr>
+            <w:r>
+              <w:rPr>
+                <w:rFonts w:cstheme="minorHAnsi"/>
+                <w:b/>
+              </w:rPr>
+              <w:t>Puzzle fail sound</w:t>
             </w:r>
           </w:p>
         </w:tc>
         <w:tc>
           <w:tcPr>
-            <w:tcW w:w="4505" w:type="dxa"/>
+            <w:tcW w:w="6871" w:type="dxa"/>
           </w:tcPr>
           <w:p>
             <w:pPr>
-              <w:rPr>
-                <w:b/>
-                <w:sz w:val="28"/>
-                <w:szCs w:val="28"/>
-              </w:rPr>
-            </w:pPr>
-            <w:r>
-              <w:rPr>
-                <w:b/>
-                <w:sz w:val="28"/>
-                <w:szCs w:val="28"/>
-              </w:rPr>
-              <w:t xml:space="preserve">Some </w:t>
-            </w:r>
-            <w:r>
-              <w:rPr>
-                <w:b/>
-                <w:sz w:val="28"/>
-                <w:szCs w:val="28"/>
-              </w:rPr>
-              <w:t>Options:</w:t>
-            </w:r>
-          </w:p>
-          <w:p>
-            <w:pPr>
-              <w:rPr>
-                <w:b/>
-                <w:sz w:val="28"/>
-                <w:szCs w:val="28"/>
-              </w:rPr>
-            </w:pPr>
-          </w:p>
-          <w:p>
-            <w:pPr>
-              <w:rPr>
-                <w:b/>
-                <w:sz w:val="28"/>
-                <w:szCs w:val="28"/>
-              </w:rPr>
-            </w:pPr>
-            <w:r>
-              <w:rPr>
-                <w:b/>
-                <w:sz w:val="28"/>
-                <w:szCs w:val="28"/>
-              </w:rPr>
-              <w:t>Lobby time</w:t>
-            </w:r>
-          </w:p>
-          <w:p>
-            <w:hyperlink r:id="rId8" w:history="1">
+              <w:spacing w:before="60" w:after="60"/>
+              <w:rPr>
+                <w:rFonts w:cstheme="minorHAnsi"/>
+              </w:rPr>
+            </w:pPr>
+            <w:r>
+              <w:rPr>
+                <w:rFonts w:cstheme="minorHAnsi"/>
+              </w:rPr>
+              <w:t>‘</w:t>
+            </w:r>
+            <w:r>
+              <w:rPr>
+                <w:rFonts w:cstheme="minorHAnsi"/>
+              </w:rPr>
+              <w:t>Function fail</w:t>
+            </w:r>
+            <w:r>
+              <w:rPr>
+                <w:rFonts w:cstheme="minorHAnsi"/>
+              </w:rPr>
+              <w:t>’</w:t>
+            </w:r>
+          </w:p>
+          <w:p>
+            <w:pPr>
+              <w:spacing w:before="60" w:after="60"/>
+              <w:rPr>
+                <w:rFonts w:cstheme="minorHAnsi"/>
+                <w:b/>
+              </w:rPr>
+            </w:pPr>
+            <w:hyperlink r:id="rId20" w:history="1">
               <w:r>
                 <w:rPr>
                   <w:rStyle w:val="Hyperlink"/>
+                  <w:rFonts w:cstheme="minorHAnsi"/>
                 </w:rPr>
-                <w:t>https://incompetech.f</w:t>
+                <w:t>https://freesound.org/people/VincentM400/sounds/249616/</w:t>
+              </w:r>
+            </w:hyperlink>
+          </w:p>
+        </w:tc>
+      </w:tr>
+      <w:tr>
+        <w:tc>
+          <w:tcPr>
+            <w:tcW w:w="2139" w:type="dxa"/>
+          </w:tcPr>
+          <w:p>
+            <w:pPr>
+              <w:spacing w:before="60" w:after="60"/>
+              <w:rPr>
+                <w:rFonts w:cstheme="minorHAnsi"/>
+                <w:b/>
+              </w:rPr>
+            </w:pPr>
+            <w:r>
+              <w:rPr>
+                <w:rFonts w:cstheme="minorHAnsi"/>
+                <w:b/>
+              </w:rPr>
+              <w:t xml:space="preserve">Console puzzle solved </w:t>
+            </w:r>
+          </w:p>
+          <w:p>
+            <w:pPr>
+              <w:spacing w:before="60" w:after="60"/>
+              <w:rPr>
+                <w:rFonts w:cstheme="minorHAnsi"/>
+                <w:b/>
+              </w:rPr>
+            </w:pPr>
+            <w:r>
+              <w:rPr>
+                <w:rFonts w:cstheme="minorHAnsi"/>
+                <w:b/>
+                <w:highlight w:val="yellow"/>
+              </w:rPr>
+              <w:t>(options)</w:t>
+            </w:r>
+          </w:p>
+        </w:tc>
+        <w:tc>
+          <w:tcPr>
+            <w:tcW w:w="6871" w:type="dxa"/>
+          </w:tcPr>
+          <w:p>
+            <w:pPr>
+              <w:spacing w:before="60" w:after="60"/>
+              <w:rPr>
+                <w:rFonts w:cstheme="minorHAnsi"/>
+              </w:rPr>
+            </w:pPr>
+            <w:r>
+              <w:rPr>
+                <w:rFonts w:cstheme="minorHAnsi"/>
+              </w:rPr>
+              <w:t>‘</w:t>
+            </w:r>
+            <w:r>
+              <w:rPr>
+                <w:rFonts w:cstheme="minorHAnsi"/>
+              </w:rPr>
+              <w:t>C</w:t>
+            </w:r>
+            <w:r>
+              <w:rPr>
+                <w:rFonts w:cstheme="minorHAnsi"/>
+              </w:rPr>
+              <w:t>ompleted</w:t>
+            </w:r>
+            <w:r>
+              <w:rPr>
+                <w:rFonts w:cstheme="minorHAnsi"/>
+              </w:rPr>
+              <w:t>’</w:t>
+            </w:r>
+          </w:p>
+          <w:p>
+            <w:pPr>
+              <w:spacing w:before="60" w:after="60"/>
+              <w:rPr>
+                <w:rFonts w:cstheme="minorHAnsi"/>
+              </w:rPr>
+            </w:pPr>
+            <w:hyperlink r:id="rId21" w:history="1">
+              <w:r>
+                <w:rPr>
+                  <w:rStyle w:val="Hyperlink"/>
+                  <w:rFonts w:cstheme="minorHAnsi"/>
+                </w:rPr>
+                <w:t>https://freesound.org/people/jens.enk/sounds/434612/</w:t>
+              </w:r>
+            </w:hyperlink>
+          </w:p>
+          <w:p>
+            <w:pPr>
+              <w:spacing w:before="60" w:after="60"/>
+              <w:rPr>
+                <w:rFonts w:cstheme="minorHAnsi"/>
+                <w:b/>
+              </w:rPr>
+            </w:pPr>
+          </w:p>
+          <w:p>
+            <w:pPr>
+              <w:spacing w:before="60" w:after="60"/>
+              <w:rPr>
+                <w:rFonts w:cstheme="minorHAnsi"/>
+                <w:bCs/>
+              </w:rPr>
+            </w:pPr>
+            <w:r>
+              <w:rPr>
+                <w:rFonts w:cstheme="minorHAnsi"/>
+                <w:b/>
+              </w:rPr>
+              <w:t>‘</w:t>
+            </w:r>
+            <w:r>
+              <w:rPr>
+                <w:rFonts w:cstheme="minorHAnsi"/>
+                <w:bCs/>
+              </w:rPr>
+              <w:t>Windows 7 opening</w:t>
+            </w:r>
+            <w:r>
+              <w:rPr>
+                <w:rFonts w:cstheme="minorHAnsi"/>
+                <w:bCs/>
+              </w:rPr>
+              <w:t>’</w:t>
+            </w:r>
+          </w:p>
+          <w:p>
+            <w:pPr>
+              <w:spacing w:before="60" w:after="60"/>
+              <w:rPr>
+                <w:rFonts w:cstheme="minorHAnsi"/>
+                <w:b/>
+              </w:rPr>
+            </w:pPr>
+            <w:hyperlink r:id="rId22" w:history="1">
+              <w:r>
+                <w:rPr>
+                  <w:rStyle w:val="Hyperlink"/>
+                  <w:rFonts w:cstheme="minorHAnsi"/>
+                </w:rPr>
+                <w:t>https://www.winhistory.de/more/winstart/winstart.htm.en</w:t>
+              </w:r>
+            </w:hyperlink>
+          </w:p>
+          <w:p>
+            <w:pPr>
+              <w:spacing w:before="60" w:after="60"/>
+              <w:rPr>
+                <w:rFonts w:cstheme="minorHAnsi"/>
+                <w:b/>
+              </w:rPr>
+            </w:pPr>
+          </w:p>
+        </w:tc>
+      </w:tr>
+      <w:tr>
+        <w:tc>
+          <w:tcPr>
+            <w:tcW w:w="9010" w:type="dxa"/>
+            <w:gridSpan w:val="2"/>
+            <w:shd w:val="clear" w:color="auto" w:fill="4472C4" w:themeFill="accent1"/>
+          </w:tcPr>
+          <w:p>
+            <w:pPr>
+              <w:spacing w:before="60" w:after="60"/>
+              <w:rPr>
+                <w:rFonts w:cstheme="minorHAnsi"/>
+                <w:b/>
+                <w:color w:val="FFFFFF" w:themeColor="background1"/>
+              </w:rPr>
+            </w:pPr>
+            <w:r>
+              <w:rPr>
+                <w:rFonts w:cstheme="minorHAnsi"/>
+                <w:b/>
+                <w:color w:val="FFFFFF" w:themeColor="background1"/>
+              </w:rPr>
+              <w:t>C</w:t>
+            </w:r>
+            <w:r>
+              <w:rPr>
+                <w:rFonts w:cstheme="minorHAnsi"/>
+                <w:b/>
+                <w:color w:val="FFFFFF" w:themeColor="background1"/>
+              </w:rPr>
+              <w:t>redits?</w:t>
+            </w:r>
+          </w:p>
+        </w:tc>
+      </w:tr>
+      <w:tr>
+        <w:tc>
+          <w:tcPr>
+            <w:tcW w:w="2139" w:type="dxa"/>
+          </w:tcPr>
+          <w:p>
+            <w:pPr>
+              <w:spacing w:before="60" w:after="60"/>
+              <w:rPr>
+                <w:rFonts w:cstheme="minorHAnsi"/>
+                <w:b/>
+              </w:rPr>
+            </w:pPr>
+            <w:r>
+              <w:rPr>
+                <w:rFonts w:cstheme="minorHAnsi"/>
+                <w:b/>
+              </w:rPr>
+              <w:t xml:space="preserve">Music </w:t>
+            </w:r>
+          </w:p>
+          <w:p>
+            <w:pPr>
+              <w:spacing w:before="60" w:after="60"/>
+              <w:rPr>
+                <w:rFonts w:cstheme="minorHAnsi"/>
+                <w:b/>
+              </w:rPr>
+            </w:pPr>
+            <w:r>
+              <w:rPr>
+                <w:rFonts w:cstheme="minorHAnsi"/>
+                <w:b/>
+                <w:highlight w:val="yellow"/>
+              </w:rPr>
+              <w:t>options</w:t>
+            </w:r>
+          </w:p>
+        </w:tc>
+        <w:tc>
+          <w:tcPr>
+            <w:tcW w:w="6871" w:type="dxa"/>
+          </w:tcPr>
+          <w:p>
+            <w:pPr>
+              <w:spacing w:before="60" w:after="60"/>
+              <w:rPr>
+                <w:rFonts w:cstheme="minorHAnsi"/>
+                <w:bCs/>
+              </w:rPr>
+            </w:pPr>
+            <w:r>
+              <w:rPr>
+                <w:rFonts w:cstheme="minorHAnsi"/>
+                <w:bCs/>
+              </w:rPr>
+              <w:t>‘</w:t>
+            </w:r>
+            <w:r>
+              <w:rPr>
+                <w:rFonts w:cstheme="minorHAnsi"/>
+                <w:bCs/>
+              </w:rPr>
+              <w:t>Lobby time</w:t>
+            </w:r>
+            <w:r>
+              <w:rPr>
+                <w:rFonts w:cstheme="minorHAnsi"/>
+                <w:bCs/>
+              </w:rPr>
+              <w:t xml:space="preserve"> (very tongue in cheek)</w:t>
+            </w:r>
+            <w:r>
+              <w:rPr>
+                <w:rFonts w:cstheme="minorHAnsi"/>
+                <w:bCs/>
+              </w:rPr>
+              <w:t>’</w:t>
+            </w:r>
+          </w:p>
+          <w:p>
+            <w:pPr>
+              <w:spacing w:before="60" w:after="60"/>
+              <w:rPr>
+                <w:rFonts w:cstheme="minorHAnsi"/>
+              </w:rPr>
+            </w:pPr>
+            <w:hyperlink r:id="rId23" w:history="1">
+              <w:r>
+                <w:rPr>
+                  <w:rStyle w:val="Hyperlink"/>
+                  <w:rFonts w:cstheme="minorHAnsi"/>
+                </w:rPr>
+                <w:t>https://incompetech.fi</w:t>
               </w:r>
               <w:r>
                 <w:rPr>
                   <w:rStyle w:val="Hyperlink"/>
+                  <w:rFonts w:cstheme="minorHAnsi"/>
                 </w:rPr>
-                <w:t>i</w:t>
+                <w:t>l</w:t>
               </w:r>
               <w:r>
                 <w:rPr>
                   <w:rStyle w:val="Hyperlink"/>
+                  <w:rFonts w:cstheme="minorHAnsi"/>
                 </w:rPr>
-                <w:t>lmmusic.io/song/3986-lobby-time/</w:t>
+                <w:t>mmusic.io/song/3986-lobby-time/</w:t>
               </w:r>
             </w:hyperlink>
           </w:p>
           <w:p>
             <w:pPr>
-              <w:rPr>
-                <w:b/>
-                <w:sz w:val="28"/>
-                <w:szCs w:val="28"/>
-              </w:rPr>
-            </w:pPr>
-          </w:p>
-          <w:p>
-            <w:pPr>
-              <w:rPr>
-                <w:b/>
-                <w:sz w:val="28"/>
-                <w:szCs w:val="28"/>
-              </w:rPr>
-            </w:pPr>
-            <w:r>
-              <w:rPr>
-                <w:b/>
-                <w:sz w:val="28"/>
-                <w:szCs w:val="28"/>
+              <w:spacing w:before="60" w:after="60"/>
+              <w:rPr>
+                <w:rFonts w:cstheme="minorHAnsi"/>
+                <w:b/>
+              </w:rPr>
+            </w:pPr>
+          </w:p>
+          <w:p>
+            <w:pPr>
+              <w:spacing w:before="60" w:after="60"/>
+              <w:rPr>
+                <w:rFonts w:cstheme="minorHAnsi"/>
+                <w:bCs/>
+              </w:rPr>
+            </w:pPr>
+            <w:r>
+              <w:rPr>
+                <w:rFonts w:cstheme="minorHAnsi"/>
+                <w:bCs/>
+              </w:rPr>
+              <w:t>‘</w:t>
+            </w:r>
+            <w:r>
+              <w:rPr>
+                <w:rFonts w:cstheme="minorHAnsi"/>
+                <w:bCs/>
               </w:rPr>
               <w:t>Flying Kerfuffle</w:t>
             </w:r>
-          </w:p>
-          <w:p>
-            <w:pPr>
-              <w:rPr>
-                <w:b/>
-                <w:sz w:val="28"/>
-                <w:szCs w:val="28"/>
-              </w:rPr>
-            </w:pPr>
-            <w:hyperlink r:id="rId9" w:history="1">
+            <w:r>
+              <w:rPr>
+                <w:rFonts w:cstheme="minorHAnsi"/>
+                <w:bCs/>
+              </w:rPr>
+              <w:t xml:space="preserve"> (silly and over the top)</w:t>
+            </w:r>
+            <w:r>
+              <w:rPr>
+                <w:rFonts w:cstheme="minorHAnsi"/>
+                <w:bCs/>
+              </w:rPr>
+              <w:t>’</w:t>
+            </w:r>
+            <w:bookmarkStart w:id="0" w:name="_GoBack"/>
+            <w:bookmarkEnd w:id="0"/>
+          </w:p>
+          <w:p>
+            <w:pPr>
+              <w:spacing w:before="60" w:after="60"/>
+              <w:rPr>
+                <w:rFonts w:cstheme="minorHAnsi"/>
+                <w:b/>
+              </w:rPr>
+            </w:pPr>
+            <w:hyperlink r:id="rId24" w:history="1">
               <w:r>
                 <w:rPr>
                   <w:rStyle w:val="Hyperlink"/>
+                  <w:rFonts w:cstheme="minorHAnsi"/>
                 </w:rPr>
-                <w:t>https://incompetech.</w:t>
+                <w:t>https://incom</w:t>
               </w:r>
               <w:r>
                 <w:rPr>
                   <w:rStyle w:val="Hyperlink"/>
+                  <w:rFonts w:cstheme="minorHAnsi"/>
                 </w:rPr>
-                <w:t>f</w:t>
+                <w:t>p</w:t>
               </w:r>
               <w:r>
                 <w:rPr>
                   <w:rStyle w:val="Hyperlink"/>
+                  <w:rFonts w:cstheme="minorHAnsi"/>
                 </w:rPr>
-                <w:t>ilmmusic.io/song/4660-flying-kerfuffle/</w:t>
+                <w:t>etech.filmmusic.io/song/4660-flying-kerfuffle/</w:t>
               </w:r>
             </w:hyperlink>
           </w:p>
           <w:p>
             <w:pPr>
-              <w:rPr>
-                <w:b/>
-                <w:sz w:val="28"/>
-                <w:szCs w:val="28"/>
-              </w:rPr>
-            </w:pPr>
-          </w:p>
-          <w:p>
-            <w:pPr>
-              <w:rPr>
-                <w:b/>
-                <w:sz w:val="28"/>
-                <w:szCs w:val="28"/>
+              <w:spacing w:before="60" w:after="60"/>
+              <w:rPr>
+                <w:rFonts w:cstheme="minorHAnsi"/>
+                <w:b/>
               </w:rPr>
             </w:pPr>
           </w:p>
@@ -843,7 +2038,7 @@
     <w:p>
       <w:pPr>
         <w:rPr>
-          <w:rFonts w:ascii="Courier" w:hAnsi="Courier"/>
+          <w:rFonts w:cstheme="minorHAnsi"/>
           <w:b/>
         </w:rPr>
       </w:pPr>
@@ -856,6 +2051,44 @@
     </w:sectPr>
   </w:body>
 </w:document>
+</file>
+
+<file path=word/endnotes.xml><?xml version="1.0" encoding="utf-8"?>
+<w:endnotes xmlns:wpc="http://schemas.microsoft.com/office/word/2010/wordprocessingCanvas" xmlns:cx="http://schemas.microsoft.com/office/drawing/2014/chartex" xmlns:cx1="http://schemas.microsoft.com/office/drawing/2015/9/8/chartex" xmlns:cx2="http://schemas.microsoft.com/office/drawing/2015/10/21/chartex" xmlns:cx3="http://schemas.microsoft.com/office/drawing/2016/5/9/chartex" xmlns:cx4="http://schemas.microsoft.com/office/drawing/2016/5/10/chartex" xmlns:cx5="http://schemas.microsoft.com/office/drawing/2016/5/11/chartex" xmlns:cx6="http://schemas.microsoft.com/office/drawing/2016/5/12/chartex" xmlns:cx7="http://schemas.microsoft.com/office/drawing/2016/5/13/chartex" xmlns:cx8="http://schemas.microsoft.com/office/drawing/2016/5/14/chartex" xmlns:mc="http://schemas.openxmlformats.org/markup-compatibility/2006" xmlns:aink="http://schemas.microsoft.com/office/drawing/2016/ink" xmlns:am3d="http://schemas.microsoft.com/office/drawing/2017/model3d" xmlns:o="urn:schemas-microsoft-com:office:office" xmlns:r="http://schemas.openxmlformats.org/officeDocument/2006/relationships" xmlns:m="http://schemas.openxmlformats.org/officeDocument/2006/math" xmlns:v="urn:schemas-microsoft-com:vml" xmlns:wp14="http://schemas.microsoft.com/office/word/2010/wordprocessingDrawing" xmlns:wp="http://schemas.openxmlformats.org/drawingml/2006/wordprocessingDrawing" xmlns:w10="urn:schemas-microsoft-com:office:word" xmlns:w="http://schemas.openxmlformats.org/wordprocessingml/2006/main" xmlns:w14="http://schemas.microsoft.com/office/word/2010/wordml" xmlns:w15="http://schemas.microsoft.com/office/word/2012/wordml" xmlns:w16cid="http://schemas.microsoft.com/office/word/2016/wordml/cid" xmlns:w16se="http://schemas.microsoft.com/office/word/2015/wordml/symex" xmlns:wpg="http://schemas.microsoft.com/office/word/2010/wordprocessingGroup" xmlns:wpi="http://schemas.microsoft.com/office/word/2010/wordprocessingInk" xmlns:wne="http://schemas.microsoft.com/office/word/2006/wordml" xmlns:wps="http://schemas.microsoft.com/office/word/2010/wordprocessingShape" mc:Ignorable="w14 w15 w16se w16cid wp14">
+  <w:endnote w:type="separator" w:id="-1">
+    <w:p>
+      <w:r>
+        <w:separator/>
+      </w:r>
+    </w:p>
+  </w:endnote>
+  <w:endnote w:type="continuationSeparator" w:id="0">
+    <w:p>
+      <w:r>
+        <w:continuationSeparator/>
+      </w:r>
+    </w:p>
+  </w:endnote>
+</w:endnotes>
+</file>
+
+<file path=word/footnotes.xml><?xml version="1.0" encoding="utf-8"?>
+<w:footnotes xmlns:wpc="http://schemas.microsoft.com/office/word/2010/wordprocessingCanvas" xmlns:cx="http://schemas.microsoft.com/office/drawing/2014/chartex" xmlns:cx1="http://schemas.microsoft.com/office/drawing/2015/9/8/chartex" xmlns:cx2="http://schemas.microsoft.com/office/drawing/2015/10/21/chartex" xmlns:cx3="http://schemas.microsoft.com/office/drawing/2016/5/9/chartex" xmlns:cx4="http://schemas.microsoft.com/office/drawing/2016/5/10/chartex" xmlns:cx5="http://schemas.microsoft.com/office/drawing/2016/5/11/chartex" xmlns:cx6="http://schemas.microsoft.com/office/drawing/2016/5/12/chartex" xmlns:cx7="http://schemas.microsoft.com/office/drawing/2016/5/13/chartex" xmlns:cx8="http://schemas.microsoft.com/office/drawing/2016/5/14/chartex" xmlns:mc="http://schemas.openxmlformats.org/markup-compatibility/2006" xmlns:aink="http://schemas.microsoft.com/office/drawing/2016/ink" xmlns:am3d="http://schemas.microsoft.com/office/drawing/2017/model3d" xmlns:o="urn:schemas-microsoft-com:office:office" xmlns:r="http://schemas.openxmlformats.org/officeDocument/2006/relationships" xmlns:m="http://schemas.openxmlformats.org/officeDocument/2006/math" xmlns:v="urn:schemas-microsoft-com:vml" xmlns:wp14="http://schemas.microsoft.com/office/word/2010/wordprocessingDrawing" xmlns:wp="http://schemas.openxmlformats.org/drawingml/2006/wordprocessingDrawing" xmlns:w10="urn:schemas-microsoft-com:office:word" xmlns:w="http://schemas.openxmlformats.org/wordprocessingml/2006/main" xmlns:w14="http://schemas.microsoft.com/office/word/2010/wordml" xmlns:w15="http://schemas.microsoft.com/office/word/2012/wordml" xmlns:w16cid="http://schemas.microsoft.com/office/word/2016/wordml/cid" xmlns:w16se="http://schemas.microsoft.com/office/word/2015/wordml/symex" xmlns:wpg="http://schemas.microsoft.com/office/word/2010/wordprocessingGroup" xmlns:wpi="http://schemas.microsoft.com/office/word/2010/wordprocessingInk" xmlns:wne="http://schemas.microsoft.com/office/word/2006/wordml" xmlns:wps="http://schemas.microsoft.com/office/word/2010/wordprocessingShape" mc:Ignorable="w14 w15 w16se w16cid wp14">
+  <w:footnote w:type="separator" w:id="-1">
+    <w:p>
+      <w:r>
+        <w:separator/>
+      </w:r>
+    </w:p>
+  </w:footnote>
+  <w:footnote w:type="continuationSeparator" w:id="0">
+    <w:p>
+      <w:r>
+        <w:continuationSeparator/>
+      </w:r>
+    </w:p>
+  </w:footnote>
+</w:footnotes>
 </file>
 
 <file path=word/numbering.xml><?xml version="1.0" encoding="utf-8"?>
@@ -1098,6 +2331,7 @@
     <w:lsdException w:name="HTML Sample" w:semiHidden="1" w:unhideWhenUsed="1"/>
     <w:lsdException w:name="HTML Typewriter" w:semiHidden="1" w:unhideWhenUsed="1"/>
     <w:lsdException w:name="HTML Variable" w:semiHidden="1" w:unhideWhenUsed="1"/>
+    <w:lsdException w:name="Normal Table" w:semiHidden="1" w:unhideWhenUsed="1"/>
     <w:lsdException w:name="annotation subject" w:semiHidden="1" w:unhideWhenUsed="1"/>
     <w:lsdException w:name="No List" w:semiHidden="1" w:unhideWhenUsed="1"/>
     <w:lsdException w:name="Outline List 1" w:semiHidden="1" w:unhideWhenUsed="1"/>
@@ -1143,9 +2377,11 @@
     <w:lsdException w:name="Table Subtle 1" w:semiHidden="1" w:unhideWhenUsed="1"/>
     <w:lsdException w:name="Table Subtle 2" w:semiHidden="1" w:unhideWhenUsed="1"/>
     <w:lsdException w:name="Table Web 1" w:semiHidden="1" w:unhideWhenUsed="1"/>
+    <w:lsdException w:name="Table Web 2" w:semiHidden="1" w:unhideWhenUsed="1"/>
     <w:lsdException w:name="Table Web 3" w:semiHidden="1" w:unhideWhenUsed="1"/>
     <w:lsdException w:name="Balloon Text" w:semiHidden="1" w:unhideWhenUsed="1"/>
     <w:lsdException w:name="Table Grid" w:uiPriority="39"/>
+    <w:lsdException w:name="Table Theme" w:semiHidden="1" w:unhideWhenUsed="1"/>
     <w:lsdException w:name="Placeholder Text" w:semiHidden="1"/>
     <w:lsdException w:name="No Spacing" w:uiPriority="1" w:qFormat="1"/>
     <w:lsdException w:name="Light Shading" w:uiPriority="60"/>
@@ -1372,6 +2608,27 @@
     <w:name w:val="Normal"/>
     <w:qFormat/>
   </w:style>
+  <w:style w:type="paragraph" w:styleId="Heading1">
+    <w:name w:val="heading 1"/>
+    <w:basedOn w:val="Normal"/>
+    <w:next w:val="Normal"/>
+    <w:link w:val="Heading1Char"/>
+    <w:uiPriority w:val="9"/>
+    <w:qFormat/>
+    <w:rsid w:val="00DF3CE8"/>
+    <w:pPr>
+      <w:keepNext/>
+      <w:keepLines/>
+      <w:spacing w:before="240"/>
+      <w:outlineLvl w:val="0"/>
+    </w:pPr>
+    <w:rPr>
+      <w:rFonts w:asciiTheme="majorHAnsi" w:eastAsiaTheme="majorEastAsia" w:hAnsiTheme="majorHAnsi" w:cstheme="majorBidi"/>
+      <w:color w:val="2F5496" w:themeColor="accent1" w:themeShade="BF"/>
+      <w:sz w:val="32"/>
+      <w:szCs w:val="32"/>
+    </w:rPr>
+  </w:style>
   <w:style w:type="character" w:default="1" w:styleId="DefaultParagraphFont">
     <w:name w:val="Default Paragraph Font"/>
     <w:uiPriority w:val="1"/>
@@ -1430,7 +2687,6 @@
     <w:name w:val="Hyperlink"/>
     <w:basedOn w:val="DefaultParagraphFont"/>
     <w:uiPriority w:val="99"/>
-    <w:semiHidden/>
     <w:unhideWhenUsed/>
     <w:rsid w:val="00CC2B17"/>
     <w:rPr>
@@ -1448,6 +2704,133 @@
     <w:rPr>
       <w:color w:val="954F72" w:themeColor="followedHyperlink"/>
       <w:u w:val="single"/>
+    </w:rPr>
+  </w:style>
+  <w:style w:type="paragraph" w:styleId="BalloonText">
+    <w:name w:val="Balloon Text"/>
+    <w:basedOn w:val="Normal"/>
+    <w:link w:val="BalloonTextChar"/>
+    <w:uiPriority w:val="99"/>
+    <w:semiHidden/>
+    <w:unhideWhenUsed/>
+    <w:rsid w:val="00226678"/>
+    <w:rPr>
+      <w:rFonts w:ascii="Segoe UI" w:hAnsi="Segoe UI" w:cs="Segoe UI"/>
+      <w:sz w:val="18"/>
+      <w:szCs w:val="18"/>
+    </w:rPr>
+  </w:style>
+  <w:style w:type="character" w:customStyle="1" w:styleId="BalloonTextChar">
+    <w:name w:val="Balloon Text Char"/>
+    <w:basedOn w:val="DefaultParagraphFont"/>
+    <w:link w:val="BalloonText"/>
+    <w:uiPriority w:val="99"/>
+    <w:semiHidden/>
+    <w:rsid w:val="00226678"/>
+    <w:rPr>
+      <w:rFonts w:ascii="Segoe UI" w:hAnsi="Segoe UI" w:cs="Segoe UI"/>
+      <w:sz w:val="18"/>
+      <w:szCs w:val="18"/>
+    </w:rPr>
+  </w:style>
+  <w:style w:type="character" w:styleId="UnresolvedMention">
+    <w:name w:val="Unresolved Mention"/>
+    <w:basedOn w:val="DefaultParagraphFont"/>
+    <w:uiPriority w:val="99"/>
+    <w:semiHidden/>
+    <w:unhideWhenUsed/>
+    <w:rsid w:val="00A74CDF"/>
+    <w:rPr>
+      <w:color w:val="605E5C"/>
+      <w:shd w:val="clear" w:color="auto" w:fill="E1DFDD"/>
+    </w:rPr>
+  </w:style>
+  <w:style w:type="paragraph" w:styleId="Header">
+    <w:name w:val="header"/>
+    <w:basedOn w:val="Normal"/>
+    <w:link w:val="HeaderChar"/>
+    <w:uiPriority w:val="99"/>
+    <w:unhideWhenUsed/>
+    <w:rsid w:val="00DF3CE8"/>
+    <w:pPr>
+      <w:tabs>
+        <w:tab w:val="center" w:pos="4513"/>
+        <w:tab w:val="right" w:pos="9026"/>
+      </w:tabs>
+    </w:pPr>
+  </w:style>
+  <w:style w:type="character" w:customStyle="1" w:styleId="HeaderChar">
+    <w:name w:val="Header Char"/>
+    <w:basedOn w:val="DefaultParagraphFont"/>
+    <w:link w:val="Header"/>
+    <w:uiPriority w:val="99"/>
+    <w:rsid w:val="00DF3CE8"/>
+  </w:style>
+  <w:style w:type="paragraph" w:styleId="Footer">
+    <w:name w:val="footer"/>
+    <w:basedOn w:val="Normal"/>
+    <w:link w:val="FooterChar"/>
+    <w:uiPriority w:val="99"/>
+    <w:unhideWhenUsed/>
+    <w:rsid w:val="00DF3CE8"/>
+    <w:pPr>
+      <w:tabs>
+        <w:tab w:val="center" w:pos="4513"/>
+        <w:tab w:val="right" w:pos="9026"/>
+      </w:tabs>
+    </w:pPr>
+  </w:style>
+  <w:style w:type="character" w:customStyle="1" w:styleId="FooterChar">
+    <w:name w:val="Footer Char"/>
+    <w:basedOn w:val="DefaultParagraphFont"/>
+    <w:link w:val="Footer"/>
+    <w:uiPriority w:val="99"/>
+    <w:rsid w:val="00DF3CE8"/>
+  </w:style>
+  <w:style w:type="paragraph" w:styleId="Title">
+    <w:name w:val="Title"/>
+    <w:basedOn w:val="Normal"/>
+    <w:next w:val="Normal"/>
+    <w:link w:val="TitleChar"/>
+    <w:uiPriority w:val="10"/>
+    <w:qFormat/>
+    <w:rsid w:val="00DF3CE8"/>
+    <w:pPr>
+      <w:contextualSpacing/>
+    </w:pPr>
+    <w:rPr>
+      <w:rFonts w:asciiTheme="majorHAnsi" w:eastAsiaTheme="majorEastAsia" w:hAnsiTheme="majorHAnsi" w:cstheme="majorBidi"/>
+      <w:spacing w:val="-10"/>
+      <w:kern w:val="28"/>
+      <w:sz w:val="56"/>
+      <w:szCs w:val="56"/>
+    </w:rPr>
+  </w:style>
+  <w:style w:type="character" w:customStyle="1" w:styleId="TitleChar">
+    <w:name w:val="Title Char"/>
+    <w:basedOn w:val="DefaultParagraphFont"/>
+    <w:link w:val="Title"/>
+    <w:uiPriority w:val="10"/>
+    <w:rsid w:val="00DF3CE8"/>
+    <w:rPr>
+      <w:rFonts w:asciiTheme="majorHAnsi" w:eastAsiaTheme="majorEastAsia" w:hAnsiTheme="majorHAnsi" w:cstheme="majorBidi"/>
+      <w:spacing w:val="-10"/>
+      <w:kern w:val="28"/>
+      <w:sz w:val="56"/>
+      <w:szCs w:val="56"/>
+    </w:rPr>
+  </w:style>
+  <w:style w:type="character" w:customStyle="1" w:styleId="Heading1Char">
+    <w:name w:val="Heading 1 Char"/>
+    <w:basedOn w:val="DefaultParagraphFont"/>
+    <w:link w:val="Heading1"/>
+    <w:uiPriority w:val="9"/>
+    <w:rsid w:val="00DF3CE8"/>
+    <w:rPr>
+      <w:rFonts w:asciiTheme="majorHAnsi" w:eastAsiaTheme="majorEastAsia" w:hAnsiTheme="majorHAnsi" w:cstheme="majorBidi"/>
+      <w:color w:val="2F5496" w:themeColor="accent1" w:themeShade="BF"/>
+      <w:sz w:val="32"/>
+      <w:szCs w:val="32"/>
     </w:rPr>
   </w:style>
 </w:styles>

</xml_diff>

<commit_message>
sound concept doc updated
</commit_message>
<xml_diff>
--- a/Sound_concept.docx
+++ b/Sound_concept.docx
@@ -443,19 +443,7 @@
                 <w:rPr>
                   <w:rStyle w:val="Hyperlink"/>
                 </w:rPr>
-                <w:t>https://incompetech.fi</w:t>
-              </w:r>
-              <w:r>
-                <w:rPr>
-                  <w:rStyle w:val="Hyperlink"/>
-                </w:rPr>
-                <w:t>l</w:t>
-              </w:r>
-              <w:r>
-                <w:rPr>
-                  <w:rStyle w:val="Hyperlink"/>
-                </w:rPr>
-                <w:t>mmusic.io/song/3982-lightless-dawn/</w:t>
+                <w:t>https://incompetech.filmmusic.io/song/3982-lightless-dawn/</w:t>
               </w:r>
             </w:hyperlink>
           </w:p>
@@ -467,8 +455,6 @@
                 <w:bCs/>
               </w:rPr>
             </w:pPr>
-            <w:bookmarkStart w:id="0" w:name="_GoBack"/>
-            <w:bookmarkEnd w:id="0"/>
           </w:p>
           <w:tbl>
             <w:tblPr>
@@ -912,18 +898,48 @@
               <w:spacing w:before="60" w:after="60"/>
               <w:rPr>
                 <w:rFonts w:cstheme="minorHAnsi"/>
-                <w:b/>
-              </w:rPr>
-            </w:pPr>
-            <w:r>
-              <w:rPr>
-                <w:rFonts w:cstheme="minorHAnsi"/>
-                <w:b/>
-                <w:highlight w:val="yellow"/>
+                <w:bCs/>
+                <w:i/>
+                <w:iCs/>
+              </w:rPr>
+            </w:pPr>
+            <w:r>
+              <w:rPr>
+                <w:rFonts w:cstheme="minorHAnsi"/>
+                <w:bCs/>
+                <w:i/>
+                <w:iCs/>
               </w:rPr>
               <w:lastRenderedPageBreak/>
-              <w:t>options</w:t>
-            </w:r>
+              <w:t>(completed</w:t>
+            </w:r>
+            <w:r>
+              <w:rPr>
+                <w:rFonts w:cstheme="minorHAnsi"/>
+                <w:bCs/>
+                <w:i/>
+                <w:iCs/>
+              </w:rPr>
+              <w:t xml:space="preserve"> 04/11/2019</w:t>
+            </w:r>
+            <w:r>
+              <w:rPr>
+                <w:rFonts w:cstheme="minorHAnsi"/>
+                <w:bCs/>
+                <w:i/>
+                <w:iCs/>
+              </w:rPr>
+              <w:t>)</w:t>
+            </w:r>
+          </w:p>
+          <w:p>
+            <w:pPr>
+              <w:spacing w:before="60" w:after="60"/>
+              <w:rPr>
+                <w:rFonts w:cstheme="minorHAnsi"/>
+                <w:b/>
+              </w:rPr>
+            </w:pPr>
           </w:p>
         </w:tc>
         <w:tc>
@@ -989,12 +1005,14 @@
               <w:rPr>
                 <w:rFonts w:cstheme="minorHAnsi"/>
                 <w:bCs/>
-              </w:rPr>
-            </w:pPr>
-            <w:r>
-              <w:rPr>
-                <w:rFonts w:cstheme="minorHAnsi"/>
-                <w:bCs/>
+                <w:strike/>
+              </w:rPr>
+            </w:pPr>
+            <w:r>
+              <w:rPr>
+                <w:rFonts w:cstheme="minorHAnsi"/>
+                <w:bCs/>
+                <w:strike/>
               </w:rPr>
               <w:t>‘</w:t>
             </w:r>
@@ -1002,6 +1020,7 @@
               <w:rPr>
                 <w:rFonts w:cstheme="minorHAnsi"/>
                 <w:bCs/>
+                <w:strike/>
               </w:rPr>
               <w:t>S</w:t>
             </w:r>
@@ -1009,6 +1028,7 @@
               <w:rPr>
                 <w:rFonts w:cstheme="minorHAnsi"/>
                 <w:bCs/>
+                <w:strike/>
               </w:rPr>
               <w:t>p</w:t>
             </w:r>
@@ -1016,6 +1036,7 @@
               <w:rPr>
                 <w:rFonts w:cstheme="minorHAnsi"/>
                 <w:bCs/>
+                <w:strike/>
               </w:rPr>
               <w:t>ace ship bridge loop</w:t>
             </w:r>
@@ -1023,6 +1044,7 @@
               <w:rPr>
                 <w:rFonts w:cstheme="minorHAnsi"/>
                 <w:bCs/>
+                <w:strike/>
               </w:rPr>
               <w:t>’</w:t>
             </w:r>
@@ -1032,6 +1054,7 @@
               <w:spacing w:before="60" w:after="60"/>
               <w:rPr>
                 <w:rFonts w:cstheme="minorHAnsi"/>
+                <w:strike/>
               </w:rPr>
             </w:pPr>
             <w:hyperlink r:id="rId14" w:history="1">
@@ -1039,6 +1062,7 @@
                 <w:rPr>
                   <w:rStyle w:val="Hyperlink"/>
                   <w:rFonts w:cstheme="minorHAnsi"/>
+                  <w:strike/>
                 </w:rPr>
                 <w:t>https://freesound.org/people/kaumodaki/sounds/245773/</w:t>
               </w:r>
@@ -1061,14 +1085,6 @@
                 <w:b/>
               </w:rPr>
             </w:pPr>
-            <w:r>
-              <w:rPr>
-                <w:rFonts w:cstheme="minorHAnsi"/>
-                <w:b/>
-                <w:highlight w:val="yellow"/>
-              </w:rPr>
-              <w:t>(maybe find a couple more they can all loop one after another)</w:t>
-            </w:r>
           </w:p>
         </w:tc>
       </w:tr>
@@ -1161,7 +1177,21 @@
                   <w:rStyle w:val="Hyperlink"/>
                   <w:rFonts w:cstheme="minorHAnsi"/>
                 </w:rPr>
-                <w:t>https://freesound.org/people/JanzComposer/sounds/478282/</w:t>
+                <w:t>https://freesound.org/people/JanzComp</w:t>
+              </w:r>
+              <w:r>
+                <w:rPr>
+                  <w:rStyle w:val="Hyperlink"/>
+                  <w:rFonts w:cstheme="minorHAnsi"/>
+                </w:rPr>
+                <w:t>o</w:t>
+              </w:r>
+              <w:r>
+                <w:rPr>
+                  <w:rStyle w:val="Hyperlink"/>
+                  <w:rFonts w:cstheme="minorHAnsi"/>
+                </w:rPr>
+                <w:t>ser/sounds/478282/</w:t>
               </w:r>
             </w:hyperlink>
           </w:p>
@@ -1506,7 +1536,21 @@
                   <w:rStyle w:val="Hyperlink"/>
                   <w:rFonts w:cstheme="minorHAnsi"/>
                 </w:rPr>
-                <w:t>https://freesound.org/people/original_sound/sounds/372199/</w:t>
+                <w:t>https://freesound.org/people/original_sound/sounds/372</w:t>
+              </w:r>
+              <w:r>
+                <w:rPr>
+                  <w:rStyle w:val="Hyperlink"/>
+                  <w:rFonts w:cstheme="minorHAnsi"/>
+                </w:rPr>
+                <w:t>1</w:t>
+              </w:r>
+              <w:r>
+                <w:rPr>
+                  <w:rStyle w:val="Hyperlink"/>
+                  <w:rFonts w:cstheme="minorHAnsi"/>
+                </w:rPr>
+                <w:t>99/</w:t>
               </w:r>
             </w:hyperlink>
           </w:p>
@@ -1628,11 +1672,13 @@
               <w:spacing w:before="60" w:after="60"/>
               <w:rPr>
                 <w:rFonts w:cstheme="minorHAnsi"/>
-              </w:rPr>
-            </w:pPr>
-            <w:r>
-              <w:rPr>
-                <w:rFonts w:cstheme="minorHAnsi"/>
+                <w:strike/>
+              </w:rPr>
+            </w:pPr>
+            <w:r>
+              <w:rPr>
+                <w:rFonts w:cstheme="minorHAnsi"/>
+                <w:strike/>
               </w:rPr>
               <w:t>Barry</w:t>
             </w:r>
@@ -1642,11 +1688,13 @@
               <w:spacing w:before="60" w:after="60"/>
               <w:rPr>
                 <w:rFonts w:cstheme="minorHAnsi"/>
-              </w:rPr>
-            </w:pPr>
-            <w:r>
-              <w:rPr>
-                <w:rFonts w:cstheme="minorHAnsi"/>
+                <w:strike/>
+              </w:rPr>
+            </w:pPr>
+            <w:r>
+              <w:rPr>
+                <w:rFonts w:cstheme="minorHAnsi"/>
+                <w:strike/>
               </w:rPr>
               <w:t>‘oops.wav’</w:t>
             </w:r>
@@ -1654,15 +1702,42 @@
           <w:p>
             <w:pPr>
               <w:spacing w:before="60" w:after="60"/>
+              <w:rPr>
+                <w:rStyle w:val="Hyperlink"/>
+                <w:strike/>
+              </w:rPr>
             </w:pPr>
             <w:hyperlink r:id="rId19" w:history="1">
               <w:r>
                 <w:rPr>
                   <w:rStyle w:val="Hyperlink"/>
+                  <w:strike/>
                 </w:rPr>
-                <w:t>https://freesound.org/people/WIM/sounds/9020/</w:t>
+                <w:t>https://freeso</w:t>
+              </w:r>
+              <w:r>
+                <w:rPr>
+                  <w:rStyle w:val="Hyperlink"/>
+                  <w:strike/>
+                </w:rPr>
+                <w:t>u</w:t>
+              </w:r>
+              <w:r>
+                <w:rPr>
+                  <w:rStyle w:val="Hyperlink"/>
+                  <w:strike/>
+                </w:rPr>
+                <w:t>nd.org/people/WIM/sounds/9020/</w:t>
               </w:r>
             </w:hyperlink>
+          </w:p>
+          <w:p>
+            <w:pPr>
+              <w:spacing w:before="60" w:after="60"/>
+              <w:rPr>
+                <w:strike/>
+              </w:rPr>
+            </w:pPr>
           </w:p>
           <w:p>
             <w:pPr>
@@ -1684,7 +1759,19 @@
                 <w:rPr>
                   <w:rStyle w:val="Hyperlink"/>
                 </w:rPr>
-                <w:t>https://freesound.org/people/DWOBoyle/sounds/144258/</w:t>
+                <w:t>https://freesound.org/p</w:t>
+              </w:r>
+              <w:r>
+                <w:rPr>
+                  <w:rStyle w:val="Hyperlink"/>
+                </w:rPr>
+                <w:t>e</w:t>
+              </w:r>
+              <w:r>
+                <w:rPr>
+                  <w:rStyle w:val="Hyperlink"/>
+                </w:rPr>
+                <w:t>ople/DWOBoyle/sounds/144258/</w:t>
               </w:r>
             </w:hyperlink>
           </w:p>
@@ -1722,12 +1809,14 @@
               <w:rPr>
                 <w:rFonts w:cstheme="minorHAnsi"/>
                 <w:bCs/>
-              </w:rPr>
-            </w:pPr>
-            <w:r>
-              <w:rPr>
-                <w:rFonts w:cstheme="minorHAnsi"/>
-                <w:bCs/>
+                <w:strike/>
+              </w:rPr>
+            </w:pPr>
+            <w:r>
+              <w:rPr>
+                <w:rFonts w:cstheme="minorHAnsi"/>
+                <w:bCs/>
+                <w:strike/>
               </w:rPr>
               <w:t xml:space="preserve">“warnng.wav” </w:t>
             </w:r>
@@ -1735,15 +1824,58 @@
           <w:p>
             <w:pPr>
               <w:spacing w:before="60" w:after="60"/>
+              <w:rPr>
+                <w:rStyle w:val="Hyperlink"/>
+                <w:strike/>
+              </w:rPr>
             </w:pPr>
             <w:hyperlink r:id="rId21" w:history="1">
               <w:r>
                 <w:rPr>
                   <w:rStyle w:val="Hyperlink"/>
+                  <w:strike/>
                 </w:rPr>
-                <w:t>https://freesound.org/people/erkanozan/sounds/51752/</w:t>
+                <w:t>https://fre</w:t>
+              </w:r>
+              <w:r>
+                <w:rPr>
+                  <w:rStyle w:val="Hyperlink"/>
+                  <w:strike/>
+                </w:rPr>
+                <w:t>e</w:t>
+              </w:r>
+              <w:r>
+                <w:rPr>
+                  <w:rStyle w:val="Hyperlink"/>
+                  <w:strike/>
+                </w:rPr>
+                <w:t>sound.org/people/erkanozan/sounds/51752/</w:t>
               </w:r>
             </w:hyperlink>
+          </w:p>
+          <w:p>
+            <w:pPr>
+              <w:spacing w:before="60" w:after="60"/>
+              <w:rPr>
+                <w:strike/>
+              </w:rPr>
+            </w:pPr>
+          </w:p>
+          <w:p>
+            <w:pPr>
+              <w:spacing w:before="60" w:after="60"/>
+            </w:pPr>
+            <w:r>
+              <w:t>‘airlock warning’</w:t>
+            </w:r>
+          </w:p>
+          <w:p>
+            <w:pPr>
+              <w:spacing w:before="60" w:after="60"/>
+            </w:pPr>
+            <w:r>
+              <w:t>(need source)</w:t>
+            </w:r>
           </w:p>
           <w:p>
             <w:pPr>
@@ -1845,6 +1977,7 @@
                 <w:rFonts w:cstheme="minorHAnsi"/>
                 <w:b/>
               </w:rPr>
+              <w:lastRenderedPageBreak/>
               <w:t>While switching buttons</w:t>
             </w:r>
           </w:p>
@@ -1866,6 +1999,7 @@
                 <w:rFonts w:cstheme="minorHAnsi"/>
                 <w:bCs/>
               </w:rPr>
+              <w:lastRenderedPageBreak/>
               <w:t>‘</w:t>
             </w:r>
             <w:r>
@@ -1926,6 +2060,7 @@
                 <w:rFonts w:cstheme="minorHAnsi"/>
                 <w:bCs/>
               </w:rPr>
+              <w:lastRenderedPageBreak/>
               <w:t>‘</w:t>
             </w:r>
             <w:r>
@@ -1998,7 +2133,6 @@
                 <w:rFonts w:cstheme="minorHAnsi"/>
                 <w:bCs/>
               </w:rPr>
-              <w:lastRenderedPageBreak/>
               <w:t>Note: Many of the switch sounds in the Kenny UI could be appropriate.</w:t>
             </w:r>
           </w:p>
@@ -2058,12 +2192,14 @@
               <w:rPr>
                 <w:rFonts w:cstheme="minorHAnsi"/>
                 <w:bCs/>
-              </w:rPr>
-            </w:pPr>
-            <w:r>
-              <w:rPr>
-                <w:rFonts w:cstheme="minorHAnsi"/>
-                <w:bCs/>
+                <w:strike/>
+              </w:rPr>
+            </w:pPr>
+            <w:r>
+              <w:rPr>
+                <w:rFonts w:cstheme="minorHAnsi"/>
+                <w:bCs/>
+                <w:strike/>
               </w:rPr>
               <w:t>‘</w:t>
             </w:r>
@@ -2071,6 +2207,7 @@
               <w:rPr>
                 <w:rFonts w:cstheme="minorHAnsi"/>
                 <w:bCs/>
+                <w:strike/>
               </w:rPr>
               <w:t>Electro success sound</w:t>
             </w:r>
@@ -2078,6 +2215,7 @@
               <w:rPr>
                 <w:rFonts w:cstheme="minorHAnsi"/>
                 <w:bCs/>
+                <w:strike/>
               </w:rPr>
               <w:t>’</w:t>
             </w:r>
@@ -2086,8 +2224,9 @@
             <w:pPr>
               <w:spacing w:before="60" w:after="60"/>
               <w:rPr>
-                <w:rFonts w:cstheme="minorHAnsi"/>
-                <w:b/>
+                <w:rStyle w:val="Hyperlink"/>
+                <w:rFonts w:cstheme="minorHAnsi"/>
+                <w:strike/>
               </w:rPr>
             </w:pPr>
             <w:hyperlink r:id="rId23" w:history="1">
@@ -2095,10 +2234,74 @@
                 <w:rPr>
                   <w:rStyle w:val="Hyperlink"/>
                   <w:rFonts w:cstheme="minorHAnsi"/>
+                  <w:strike/>
                 </w:rPr>
-                <w:t>https://freesound.org/people/Mativve/sounds/391540/</w:t>
+                <w:t>https://freesound.org/people/Mativve/sound</w:t>
+              </w:r>
+              <w:r>
+                <w:rPr>
+                  <w:rStyle w:val="Hyperlink"/>
+                  <w:rFonts w:cstheme="minorHAnsi"/>
+                  <w:strike/>
+                </w:rPr>
+                <w:t>s</w:t>
+              </w:r>
+              <w:r>
+                <w:rPr>
+                  <w:rStyle w:val="Hyperlink"/>
+                  <w:rFonts w:cstheme="minorHAnsi"/>
+                  <w:strike/>
+                </w:rPr>
+                <w:t>/391540/</w:t>
               </w:r>
             </w:hyperlink>
+          </w:p>
+          <w:p>
+            <w:pPr>
+              <w:spacing w:before="60" w:after="60"/>
+              <w:rPr>
+                <w:rFonts w:cstheme="minorHAnsi"/>
+                <w:b/>
+              </w:rPr>
+            </w:pPr>
+          </w:p>
+          <w:p>
+            <w:pPr>
+              <w:spacing w:before="60" w:after="60"/>
+              <w:rPr>
+                <w:rFonts w:cstheme="minorHAnsi"/>
+                <w:bCs/>
+              </w:rPr>
+            </w:pPr>
+            <w:r>
+              <w:rPr>
+                <w:rFonts w:cstheme="minorHAnsi"/>
+                <w:bCs/>
+              </w:rPr>
+              <w:t>‘Confirmation Common’</w:t>
+            </w:r>
+          </w:p>
+          <w:p>
+            <w:pPr>
+              <w:spacing w:before="60" w:after="60"/>
+            </w:pPr>
+            <w:hyperlink r:id="rId24" w:history="1">
+              <w:r>
+                <w:rPr>
+                  <w:rStyle w:val="Hyperlink"/>
+                </w:rPr>
+                <w:t>https://freesound.org/people/original_sound/sounds/366108/</w:t>
+              </w:r>
+            </w:hyperlink>
+          </w:p>
+          <w:p>
+            <w:pPr>
+              <w:spacing w:before="60" w:after="60"/>
+              <w:rPr>
+                <w:rFonts w:cstheme="minorHAnsi"/>
+                <w:b/>
+              </w:rPr>
+            </w:pPr>
           </w:p>
         </w:tc>
       </w:tr>
@@ -2113,14 +2316,34 @@
               <w:rPr>
                 <w:rFonts w:cstheme="minorHAnsi"/>
                 <w:b/>
-              </w:rPr>
-            </w:pPr>
-            <w:r>
-              <w:rPr>
-                <w:rFonts w:cstheme="minorHAnsi"/>
-                <w:b/>
+                <w:strike/>
+              </w:rPr>
+            </w:pPr>
+            <w:r>
+              <w:rPr>
+                <w:rFonts w:cstheme="minorHAnsi"/>
+                <w:b/>
+                <w:strike/>
               </w:rPr>
               <w:t>Puzzle fail sound</w:t>
+            </w:r>
+          </w:p>
+          <w:p>
+            <w:pPr>
+              <w:spacing w:before="60" w:after="60"/>
+              <w:rPr>
+                <w:rFonts w:cstheme="minorHAnsi"/>
+                <w:b/>
+                <w:strike/>
+              </w:rPr>
+            </w:pPr>
+            <w:r>
+              <w:rPr>
+                <w:rFonts w:cstheme="minorHAnsi"/>
+                <w:b/>
+                <w:strike/>
+              </w:rPr>
+              <w:t>(not required)</w:t>
             </w:r>
           </w:p>
         </w:tc>
@@ -2133,23 +2356,27 @@
               <w:spacing w:before="60" w:after="60"/>
               <w:rPr>
                 <w:rFonts w:cstheme="minorHAnsi"/>
-              </w:rPr>
-            </w:pPr>
-            <w:r>
-              <w:rPr>
-                <w:rFonts w:cstheme="minorHAnsi"/>
+                <w:strike/>
+              </w:rPr>
+            </w:pPr>
+            <w:r>
+              <w:rPr>
+                <w:rFonts w:cstheme="minorHAnsi"/>
+                <w:strike/>
               </w:rPr>
               <w:t>‘</w:t>
             </w:r>
             <w:r>
               <w:rPr>
                 <w:rFonts w:cstheme="minorHAnsi"/>
+                <w:strike/>
               </w:rPr>
               <w:t>Function fail</w:t>
             </w:r>
             <w:r>
               <w:rPr>
                 <w:rFonts w:cstheme="minorHAnsi"/>
+                <w:strike/>
               </w:rPr>
               <w:t>’</w:t>
             </w:r>
@@ -2160,13 +2387,15 @@
               <w:rPr>
                 <w:rFonts w:cstheme="minorHAnsi"/>
                 <w:b/>
-              </w:rPr>
-            </w:pPr>
-            <w:hyperlink r:id="rId24" w:history="1">
+                <w:strike/>
+              </w:rPr>
+            </w:pPr>
+            <w:hyperlink r:id="rId25" w:history="1">
               <w:r>
                 <w:rPr>
                   <w:rStyle w:val="Hyperlink"/>
                   <w:rFonts w:cstheme="minorHAnsi"/>
+                  <w:strike/>
                 </w:rPr>
                 <w:t>https://freesound.org/people/VincentM400/sounds/249616/</w:t>
               </w:r>
@@ -2222,29 +2451,27 @@
               <w:spacing w:before="60" w:after="60"/>
               <w:rPr>
                 <w:rFonts w:cstheme="minorHAnsi"/>
-              </w:rPr>
-            </w:pPr>
-            <w:r>
-              <w:rPr>
-                <w:rFonts w:cstheme="minorHAnsi"/>
-              </w:rPr>
-              <w:t>‘</w:t>
-            </w:r>
-            <w:r>
-              <w:rPr>
-                <w:rFonts w:cstheme="minorHAnsi"/>
-              </w:rPr>
-              <w:t>C</w:t>
-            </w:r>
-            <w:r>
-              <w:rPr>
-                <w:rFonts w:cstheme="minorHAnsi"/>
+                <w:strike/>
+              </w:rPr>
+            </w:pPr>
+            <w:r>
+              <w:rPr>
+                <w:rFonts w:cstheme="minorHAnsi"/>
+                <w:strike/>
+              </w:rPr>
+              <w:t>‘C</w:t>
+            </w:r>
+            <w:r>
+              <w:rPr>
+                <w:rFonts w:cstheme="minorHAnsi"/>
+                <w:strike/>
               </w:rPr>
               <w:t>ompleted</w:t>
             </w:r>
             <w:r>
               <w:rPr>
                 <w:rFonts w:cstheme="minorHAnsi"/>
+                <w:strike/>
               </w:rPr>
               <w:t>’</w:t>
             </w:r>
@@ -2254,13 +2481,15 @@
               <w:spacing w:before="60" w:after="60"/>
               <w:rPr>
                 <w:rFonts w:cstheme="minorHAnsi"/>
-              </w:rPr>
-            </w:pPr>
-            <w:hyperlink r:id="rId25" w:history="1">
+                <w:strike/>
+              </w:rPr>
+            </w:pPr>
+            <w:hyperlink r:id="rId26" w:history="1">
               <w:r>
                 <w:rPr>
                   <w:rStyle w:val="Hyperlink"/>
                   <w:rFonts w:cstheme="minorHAnsi"/>
+                  <w:strike/>
                 </w:rPr>
                 <w:t>https://freesound.org/people/jens.enk/sounds/434612/</w:t>
               </w:r>
@@ -2272,21 +2501,24 @@
               <w:rPr>
                 <w:rFonts w:cstheme="minorHAnsi"/>
                 <w:b/>
-              </w:rPr>
-            </w:pPr>
-          </w:p>
-          <w:p>
-            <w:pPr>
-              <w:spacing w:before="60" w:after="60"/>
-              <w:rPr>
-                <w:rFonts w:cstheme="minorHAnsi"/>
-                <w:bCs/>
-              </w:rPr>
-            </w:pPr>
-            <w:r>
-              <w:rPr>
-                <w:rFonts w:cstheme="minorHAnsi"/>
-                <w:b/>
+                <w:strike/>
+              </w:rPr>
+            </w:pPr>
+          </w:p>
+          <w:p>
+            <w:pPr>
+              <w:spacing w:before="60" w:after="60"/>
+              <w:rPr>
+                <w:rFonts w:cstheme="minorHAnsi"/>
+                <w:bCs/>
+                <w:strike/>
+              </w:rPr>
+            </w:pPr>
+            <w:r>
+              <w:rPr>
+                <w:rFonts w:cstheme="minorHAnsi"/>
+                <w:b/>
+                <w:strike/>
               </w:rPr>
               <w:t>‘</w:t>
             </w:r>
@@ -2294,6 +2526,7 @@
               <w:rPr>
                 <w:rFonts w:cstheme="minorHAnsi"/>
                 <w:bCs/>
+                <w:strike/>
               </w:rPr>
               <w:t>Windows 7 opening</w:t>
             </w:r>
@@ -2301,6 +2534,7 @@
               <w:rPr>
                 <w:rFonts w:cstheme="minorHAnsi"/>
                 <w:bCs/>
+                <w:strike/>
               </w:rPr>
               <w:t>’</w:t>
             </w:r>
@@ -2309,11 +2543,83 @@
             <w:pPr>
               <w:spacing w:before="60" w:after="60"/>
               <w:rPr>
-                <w:rFonts w:cstheme="minorHAnsi"/>
-                <w:b/>
-              </w:rPr>
-            </w:pPr>
-            <w:hyperlink r:id="rId26" w:history="1">
+                <w:rStyle w:val="Hyperlink"/>
+                <w:rFonts w:cstheme="minorHAnsi"/>
+                <w:strike/>
+              </w:rPr>
+            </w:pPr>
+            <w:hyperlink r:id="rId27" w:history="1">
+              <w:r>
+                <w:rPr>
+                  <w:rStyle w:val="Hyperlink"/>
+                  <w:rFonts w:cstheme="minorHAnsi"/>
+                  <w:strike/>
+                </w:rPr>
+                <w:t>https://www.winhistory.de/more/winstart/winstart.htm.en</w:t>
+              </w:r>
+            </w:hyperlink>
+          </w:p>
+          <w:p>
+            <w:pPr>
+              <w:spacing w:before="60" w:after="60"/>
+              <w:rPr>
+                <w:rStyle w:val="Hyperlink"/>
+              </w:rPr>
+            </w:pPr>
+          </w:p>
+          <w:p>
+            <w:pPr>
+              <w:spacing w:before="60" w:after="60"/>
+              <w:rPr>
+                <w:rStyle w:val="Hyperlink"/>
+                <w:color w:val="auto"/>
+                <w:u w:val="none"/>
+              </w:rPr>
+            </w:pPr>
+            <w:r>
+              <w:rPr>
+                <w:rStyle w:val="Hyperlink"/>
+                <w:color w:val="auto"/>
+                <w:u w:val="none"/>
+              </w:rPr>
+              <w:t>‘</w:t>
+            </w:r>
+            <w:r>
+              <w:rPr>
+                <w:rStyle w:val="Hyperlink"/>
+                <w:color w:val="auto"/>
+                <w:u w:val="none"/>
+              </w:rPr>
+              <w:t xml:space="preserve">Windows </w:t>
+            </w:r>
+            <w:proofErr w:type="spellStart"/>
+            <w:r>
+              <w:rPr>
+                <w:rStyle w:val="Hyperlink"/>
+                <w:color w:val="auto"/>
+                <w:u w:val="none"/>
+              </w:rPr>
+              <w:t>tada</w:t>
+            </w:r>
+            <w:proofErr w:type="spellEnd"/>
+            <w:r>
+              <w:rPr>
+                <w:rStyle w:val="Hyperlink"/>
+                <w:color w:val="auto"/>
+                <w:u w:val="none"/>
+              </w:rPr>
+              <w:t>’</w:t>
+            </w:r>
+          </w:p>
+          <w:p>
+            <w:pPr>
+              <w:spacing w:before="60" w:after="60"/>
+              <w:rPr>
+                <w:rStyle w:val="Hyperlink"/>
+                <w:rFonts w:cstheme="minorHAnsi"/>
+              </w:rPr>
+            </w:pPr>
+            <w:hyperlink r:id="rId28" w:history="1">
               <w:r>
                 <w:rPr>
                   <w:rStyle w:val="Hyperlink"/>
@@ -2322,6 +2628,15 @@
                 <w:t>https://www.winhistory.de/more/winstart/winstart.htm.en</w:t>
               </w:r>
             </w:hyperlink>
+          </w:p>
+          <w:p>
+            <w:pPr>
+              <w:spacing w:before="60" w:after="60"/>
+              <w:rPr>
+                <w:rFonts w:cstheme="minorHAnsi"/>
+                <w:b/>
+              </w:rPr>
+            </w:pPr>
           </w:p>
           <w:p>
             <w:pPr>
@@ -2388,12 +2703,14 @@
               <w:rPr>
                 <w:rFonts w:cstheme="minorHAnsi"/>
                 <w:b/>
-              </w:rPr>
-            </w:pPr>
-            <w:r>
-              <w:rPr>
-                <w:rFonts w:cstheme="minorHAnsi"/>
-                <w:b/>
+                <w:strike/>
+              </w:rPr>
+            </w:pPr>
+            <w:r>
+              <w:rPr>
+                <w:rFonts w:cstheme="minorHAnsi"/>
+                <w:b/>
+                <w:strike/>
               </w:rPr>
               <w:t xml:space="preserve">Music </w:t>
             </w:r>
@@ -2404,8 +2721,17 @@
               <w:rPr>
                 <w:rFonts w:cstheme="minorHAnsi"/>
                 <w:b/>
-              </w:rPr>
-            </w:pPr>
+                <w:strike/>
+              </w:rPr>
+            </w:pPr>
+            <w:r>
+              <w:rPr>
+                <w:rFonts w:cstheme="minorHAnsi"/>
+                <w:b/>
+                <w:strike/>
+              </w:rPr>
+              <w:t>(NOT REQUIRED)</w:t>
+            </w:r>
           </w:p>
         </w:tc>
         <w:tc>
@@ -2418,12 +2744,14 @@
               <w:rPr>
                 <w:rFonts w:cstheme="minorHAnsi"/>
                 <w:bCs/>
-              </w:rPr>
-            </w:pPr>
-            <w:r>
-              <w:rPr>
-                <w:rFonts w:cstheme="minorHAnsi"/>
-                <w:bCs/>
+                <w:strike/>
+              </w:rPr>
+            </w:pPr>
+            <w:r>
+              <w:rPr>
+                <w:rFonts w:cstheme="minorHAnsi"/>
+                <w:bCs/>
+                <w:strike/>
               </w:rPr>
               <w:t>‘</w:t>
             </w:r>
@@ -2431,6 +2759,7 @@
               <w:rPr>
                 <w:rFonts w:cstheme="minorHAnsi"/>
                 <w:bCs/>
+                <w:strike/>
               </w:rPr>
               <w:t>Lobby time</w:t>
             </w:r>
@@ -2438,6 +2767,7 @@
               <w:rPr>
                 <w:rFonts w:cstheme="minorHAnsi"/>
                 <w:bCs/>
+                <w:strike/>
               </w:rPr>
               <w:t xml:space="preserve"> (very tongue in cheek)</w:t>
             </w:r>
@@ -2445,6 +2775,7 @@
               <w:rPr>
                 <w:rFonts w:cstheme="minorHAnsi"/>
                 <w:bCs/>
+                <w:strike/>
               </w:rPr>
               <w:t>’</w:t>
             </w:r>
@@ -2454,13 +2785,15 @@
               <w:spacing w:before="60" w:after="60"/>
               <w:rPr>
                 <w:rFonts w:cstheme="minorHAnsi"/>
-              </w:rPr>
-            </w:pPr>
-            <w:hyperlink r:id="rId27" w:history="1">
+                <w:strike/>
+              </w:rPr>
+            </w:pPr>
+            <w:hyperlink r:id="rId29" w:history="1">
               <w:r>
                 <w:rPr>
                   <w:rStyle w:val="Hyperlink"/>
                   <w:rFonts w:cstheme="minorHAnsi"/>
+                  <w:strike/>
                 </w:rPr>
                 <w:t>https://incompetech.filmmusic.io/song/3986-lobby-time/</w:t>
               </w:r>
@@ -2499,7 +2832,17 @@
                 <w:bCs/>
                 <w:strike/>
               </w:rPr>
-              <w:t>Flying Kerfuffle</w:t>
+              <w:t>Flyin</w:t>
+            </w:r>
+            <w:bookmarkStart w:id="0" w:name="_GoBack"/>
+            <w:bookmarkEnd w:id="0"/>
+            <w:r>
+              <w:rPr>
+                <w:rFonts w:cstheme="minorHAnsi"/>
+                <w:bCs/>
+                <w:strike/>
+              </w:rPr>
+              <w:t>g Kerfuffle</w:t>
             </w:r>
             <w:r>
               <w:rPr>
@@ -2527,7 +2870,7 @@
                 <w:strike/>
               </w:rPr>
             </w:pPr>
-            <w:hyperlink r:id="rId28" w:history="1">
+            <w:hyperlink r:id="rId30" w:history="1">
               <w:r>
                 <w:rPr>
                   <w:rStyle w:val="Hyperlink"/>
@@ -2554,6 +2897,7 @@
               <w:rPr>
                 <w:rFonts w:cstheme="minorHAnsi"/>
                 <w:b/>
+                <w:strike/>
               </w:rPr>
             </w:pPr>
           </w:p>
@@ -2565,6 +2909,7 @@
                 <w:bCs/>
                 <w:i/>
                 <w:iCs/>
+                <w:strike/>
               </w:rPr>
             </w:pPr>
             <w:r>
@@ -2573,26 +2918,31 @@
                 <w:bCs/>
                 <w:i/>
                 <w:iCs/>
-              </w:rPr>
-              <w:t>Team feedbac</w:t>
-            </w:r>
-            <w:r>
+                <w:strike/>
+              </w:rPr>
+              <w:t>Team feedback:</w:t>
+            </w:r>
+          </w:p>
+          <w:p>
+            <w:pPr>
+              <w:spacing w:before="60" w:after="60"/>
               <w:rPr>
                 <w:rFonts w:cstheme="minorHAnsi"/>
                 <w:bCs/>
                 <w:i/>
                 <w:iCs/>
-              </w:rPr>
-              <w:t>k</w:t>
-            </w:r>
+                <w:strike/>
+              </w:rPr>
+            </w:pPr>
             <w:r>
               <w:rPr>
                 <w:rFonts w:cstheme="minorHAnsi"/>
                 <w:bCs/>
                 <w:i/>
                 <w:iCs/>
-              </w:rPr>
-              <w:t>:</w:t>
+                <w:strike/>
+              </w:rPr>
+              <w:t>Lobby Time – Paul M.</w:t>
             </w:r>
           </w:p>
           <w:p>
@@ -2603,6 +2953,7 @@
                 <w:bCs/>
                 <w:i/>
                 <w:iCs/>
+                <w:strike/>
               </w:rPr>
             </w:pPr>
             <w:r>
@@ -2611,53 +2962,27 @@
                 <w:bCs/>
                 <w:i/>
                 <w:iCs/>
-              </w:rPr>
-              <w:t>Lobby Time</w:t>
-            </w:r>
+                <w:strike/>
+              </w:rPr>
+              <w:t xml:space="preserve">Paul A – not really required.  </w:t>
+            </w:r>
+          </w:p>
+          <w:p>
+            <w:pPr>
+              <w:spacing w:before="60" w:after="60"/>
+              <w:rPr>
+                <w:rFonts w:cstheme="minorHAnsi"/>
+                <w:b/>
+                <w:strike/>
+              </w:rPr>
+            </w:pPr>
             <w:r>
               <w:rPr>
                 <w:rFonts w:cstheme="minorHAnsi"/>
                 <w:bCs/>
                 <w:i/>
                 <w:iCs/>
-              </w:rPr>
-              <w:t xml:space="preserve"> – Paul M.</w:t>
-            </w:r>
-          </w:p>
-          <w:p>
-            <w:pPr>
-              <w:spacing w:before="60" w:after="60"/>
-              <w:rPr>
-                <w:rFonts w:cstheme="minorHAnsi"/>
-                <w:bCs/>
-                <w:i/>
-                <w:iCs/>
-              </w:rPr>
-            </w:pPr>
-            <w:r>
-              <w:rPr>
-                <w:rFonts w:cstheme="minorHAnsi"/>
-                <w:bCs/>
-                <w:i/>
-                <w:iCs/>
-              </w:rPr>
-              <w:t xml:space="preserve">Paul A – not really required.  </w:t>
-            </w:r>
-          </w:p>
-          <w:p>
-            <w:pPr>
-              <w:spacing w:before="60" w:after="60"/>
-              <w:rPr>
-                <w:rFonts w:cstheme="minorHAnsi"/>
-                <w:b/>
-              </w:rPr>
-            </w:pPr>
-            <w:r>
-              <w:rPr>
-                <w:rFonts w:cstheme="minorHAnsi"/>
-                <w:bCs/>
-                <w:i/>
-                <w:iCs/>
+                <w:strike/>
               </w:rPr>
               <w:t>Could possibly play over the final outro?</w:t>
             </w:r>

</xml_diff>